<commit_message>
Updated the Sequential Diagrams and document file.
</commit_message>
<xml_diff>
--- a/doc/Quiz-Manger-UML-Diagram.docx
+++ b/doc/Quiz-Manger-UML-Diagram.docx
@@ -27,15 +27,14 @@
           <w:szCs w:val="28"/>
         </w:rPr>
       </w:pPr>
-    </w:p>
-    <w:p>
-      <w:pPr>
+      <w:r>
         <w:rPr>
           <w:b/>
           <w:sz w:val="24"/>
           <w:szCs w:val="28"/>
         </w:rPr>
-      </w:pPr>
+        <w:br/>
+      </w:r>
       <w:r>
         <w:rPr>
           <w:b/>
@@ -1117,11 +1116,6 @@
           <w:rFonts w:cstheme="minorHAnsi"/>
         </w:rPr>
         <w:br/>
-      </w:r>
-      <w:r>
-        <w:rPr>
-          <w:rFonts w:cstheme="minorHAnsi"/>
-        </w:rPr>
         <w:t>participant JS</w:t>
       </w:r>
       <w:r>
@@ -1129,11 +1123,6 @@
           <w:rFonts w:cstheme="minorHAnsi"/>
         </w:rPr>
         <w:br/>
-      </w:r>
-      <w:r>
-        <w:rPr>
-          <w:rFonts w:cstheme="minorHAnsi"/>
-        </w:rPr>
         <w:t>participant View</w:t>
       </w:r>
       <w:r>
@@ -1141,11 +1130,6 @@
           <w:rFonts w:cstheme="minorHAnsi"/>
         </w:rPr>
         <w:br/>
-      </w:r>
-      <w:r>
-        <w:rPr>
-          <w:rFonts w:cstheme="minorHAnsi"/>
-        </w:rPr>
         <w:t>participant Controller</w:t>
       </w:r>
       <w:r>
@@ -1153,11 +1137,6 @@
           <w:rFonts w:cstheme="minorHAnsi"/>
         </w:rPr>
         <w:br/>
-      </w:r>
-      <w:r>
-        <w:rPr>
-          <w:rFonts w:cstheme="minorHAnsi"/>
-        </w:rPr>
         <w:t>participant Model</w:t>
       </w:r>
       <w:r>
@@ -1165,11 +1144,6 @@
           <w:rFonts w:cstheme="minorHAnsi"/>
         </w:rPr>
         <w:br/>
-      </w:r>
-      <w:r>
-        <w:rPr>
-          <w:rFonts w:cstheme="minorHAnsi"/>
-        </w:rPr>
         <w:t>participant DBMS</w:t>
       </w:r>
     </w:p>
@@ -2514,36 +2488,880 @@
           <w:sz w:val="24"/>
           <w:szCs w:val="24"/>
         </w:rPr>
-        <w:t>4</w:t>
-      </w:r>
-      <w:r>
+        <w:t>4) As a trainer, I can correct online a question, all students included, in order to be equitable for all students and concentrated on the question.</w:t>
+      </w:r>
+    </w:p>
+    <w:p>
+      <w:pPr>
+        <w:spacing w:line="240" w:lineRule="auto"/>
+        <w:contextualSpacing/>
         <w:rPr>
           <w:rFonts w:cstheme="minorHAnsi"/>
           <w:b/>
           <w:sz w:val="24"/>
           <w:szCs w:val="24"/>
         </w:rPr>
-        <w:t xml:space="preserve">) </w:t>
-      </w:r>
-      <w:r>
+      </w:pPr>
+    </w:p>
+    <w:p>
+      <w:pPr>
+        <w:spacing w:line="240" w:lineRule="auto"/>
+        <w:contextualSpacing/>
+        <w:rPr>
+          <w:rFonts w:cstheme="minorHAnsi"/>
+        </w:rPr>
+      </w:pPr>
+      <w:r>
+        <w:rPr>
+          <w:rFonts w:cstheme="minorHAnsi"/>
+        </w:rPr>
+        <w:t>@</w:t>
+      </w:r>
+      <w:proofErr w:type="spellStart"/>
+      <w:r>
+        <w:rPr>
+          <w:rFonts w:cstheme="minorHAnsi"/>
+        </w:rPr>
+        <w:t>startuml</w:t>
+      </w:r>
+      <w:proofErr w:type="spellEnd"/>
+    </w:p>
+    <w:p>
+      <w:pPr>
+        <w:spacing w:line="240" w:lineRule="auto"/>
+        <w:contextualSpacing/>
+        <w:rPr>
+          <w:rFonts w:cstheme="minorHAnsi"/>
+        </w:rPr>
+      </w:pPr>
+    </w:p>
+    <w:p>
+      <w:pPr>
+        <w:spacing w:line="240" w:lineRule="auto"/>
+        <w:contextualSpacing/>
+        <w:rPr>
+          <w:rFonts w:cstheme="minorHAnsi"/>
+        </w:rPr>
+      </w:pPr>
+      <w:r>
+        <w:rPr>
+          <w:rFonts w:cstheme="minorHAnsi"/>
+        </w:rPr>
+        <w:t>participant Browser</w:t>
+      </w:r>
+    </w:p>
+    <w:p>
+      <w:pPr>
+        <w:spacing w:line="240" w:lineRule="auto"/>
+        <w:contextualSpacing/>
+        <w:rPr>
+          <w:rFonts w:cstheme="minorHAnsi"/>
+        </w:rPr>
+      </w:pPr>
+      <w:r>
+        <w:rPr>
+          <w:rFonts w:cstheme="minorHAnsi"/>
+        </w:rPr>
+        <w:t>participant JS</w:t>
+      </w:r>
+    </w:p>
+    <w:p>
+      <w:pPr>
+        <w:spacing w:line="240" w:lineRule="auto"/>
+        <w:contextualSpacing/>
+        <w:rPr>
+          <w:rFonts w:cstheme="minorHAnsi"/>
+        </w:rPr>
+      </w:pPr>
+      <w:r>
+        <w:rPr>
+          <w:rFonts w:cstheme="minorHAnsi"/>
+        </w:rPr>
+        <w:t>participant View</w:t>
+      </w:r>
+    </w:p>
+    <w:p>
+      <w:pPr>
+        <w:spacing w:line="240" w:lineRule="auto"/>
+        <w:contextualSpacing/>
+        <w:rPr>
+          <w:rFonts w:cstheme="minorHAnsi"/>
+        </w:rPr>
+      </w:pPr>
+      <w:r>
+        <w:rPr>
+          <w:rFonts w:cstheme="minorHAnsi"/>
+        </w:rPr>
+        <w:t>participant Controller</w:t>
+      </w:r>
+    </w:p>
+    <w:p>
+      <w:pPr>
+        <w:spacing w:line="240" w:lineRule="auto"/>
+        <w:contextualSpacing/>
+        <w:rPr>
+          <w:rFonts w:cstheme="minorHAnsi"/>
+        </w:rPr>
+      </w:pPr>
+      <w:r>
+        <w:rPr>
+          <w:rFonts w:cstheme="minorHAnsi"/>
+        </w:rPr>
+        <w:t>participant Model</w:t>
+      </w:r>
+    </w:p>
+    <w:p>
+      <w:pPr>
+        <w:spacing w:line="240" w:lineRule="auto"/>
+        <w:contextualSpacing/>
+        <w:rPr>
+          <w:rFonts w:cstheme="minorHAnsi"/>
+        </w:rPr>
+      </w:pPr>
+      <w:r>
+        <w:rPr>
+          <w:rFonts w:cstheme="minorHAnsi"/>
+        </w:rPr>
+        <w:t>participant DBMS</w:t>
+      </w:r>
+    </w:p>
+    <w:p>
+      <w:pPr>
+        <w:spacing w:line="240" w:lineRule="auto"/>
+        <w:contextualSpacing/>
+        <w:rPr>
+          <w:rFonts w:cstheme="minorHAnsi"/>
+        </w:rPr>
+      </w:pPr>
+    </w:p>
+    <w:p>
+      <w:pPr>
+        <w:spacing w:line="240" w:lineRule="auto"/>
+        <w:contextualSpacing/>
+        <w:rPr>
+          <w:rFonts w:cstheme="minorHAnsi"/>
+        </w:rPr>
+      </w:pPr>
+      <w:r>
+        <w:rPr>
+          <w:rFonts w:cstheme="minorHAnsi"/>
+        </w:rPr>
+        <w:t>== All the Questions ==</w:t>
+      </w:r>
+    </w:p>
+    <w:p>
+      <w:pPr>
+        <w:spacing w:line="240" w:lineRule="auto"/>
+        <w:contextualSpacing/>
+        <w:rPr>
+          <w:rFonts w:cstheme="minorHAnsi"/>
+        </w:rPr>
+      </w:pPr>
+      <w:r>
+        <w:rPr>
+          <w:rFonts w:cstheme="minorHAnsi"/>
+        </w:rPr>
+        <w:t>View -&gt; Controller: GET all the questions-{</w:t>
+      </w:r>
+      <w:proofErr w:type="spellStart"/>
+      <w:r>
+        <w:rPr>
+          <w:rFonts w:cstheme="minorHAnsi"/>
+        </w:rPr>
+        <w:t>question_id</w:t>
+      </w:r>
+      <w:proofErr w:type="spellEnd"/>
+      <w:r>
+        <w:rPr>
+          <w:rFonts w:cstheme="minorHAnsi"/>
+        </w:rPr>
+        <w:t>}</w:t>
+      </w:r>
+    </w:p>
+    <w:p>
+      <w:pPr>
+        <w:spacing w:line="240" w:lineRule="auto"/>
+        <w:contextualSpacing/>
+        <w:rPr>
+          <w:rFonts w:cstheme="minorHAnsi"/>
+        </w:rPr>
+      </w:pPr>
+      <w:r>
+        <w:rPr>
+          <w:rFonts w:cstheme="minorHAnsi"/>
+        </w:rPr>
+        <w:t>Model -&gt; DBMS: SELECT-{</w:t>
+      </w:r>
+      <w:proofErr w:type="spellStart"/>
+      <w:r>
+        <w:rPr>
+          <w:rFonts w:cstheme="minorHAnsi"/>
+        </w:rPr>
+        <w:t>question_id</w:t>
+      </w:r>
+      <w:proofErr w:type="spellEnd"/>
+      <w:r>
+        <w:rPr>
+          <w:rFonts w:cstheme="minorHAnsi"/>
+        </w:rPr>
+        <w:t>}-{</w:t>
+      </w:r>
+      <w:proofErr w:type="spellStart"/>
+      <w:r>
+        <w:rPr>
+          <w:rFonts w:cstheme="minorHAnsi"/>
+        </w:rPr>
+        <w:t>question_name</w:t>
+      </w:r>
+      <w:proofErr w:type="spellEnd"/>
+      <w:r>
+        <w:rPr>
+          <w:rFonts w:cstheme="minorHAnsi"/>
+        </w:rPr>
+        <w:t xml:space="preserve">} from question </w:t>
+      </w:r>
+    </w:p>
+    <w:p>
+      <w:pPr>
+        <w:spacing w:line="240" w:lineRule="auto"/>
+        <w:contextualSpacing/>
+        <w:rPr>
+          <w:rFonts w:cstheme="minorHAnsi"/>
+        </w:rPr>
+      </w:pPr>
+      <w:r>
+        <w:rPr>
+          <w:rFonts w:cstheme="minorHAnsi"/>
+        </w:rPr>
+        <w:t xml:space="preserve">DBMS -&gt; </w:t>
+      </w:r>
+      <w:proofErr w:type="gramStart"/>
+      <w:r>
+        <w:rPr>
+          <w:rFonts w:cstheme="minorHAnsi"/>
+        </w:rPr>
+        <w:t>Model :</w:t>
+      </w:r>
+      <w:proofErr w:type="gramEnd"/>
+      <w:r>
+        <w:rPr>
+          <w:rFonts w:cstheme="minorHAnsi"/>
+        </w:rPr>
+        <w:t xml:space="preserve"> Fetches the list of questions</w:t>
+      </w:r>
+    </w:p>
+    <w:p>
+      <w:pPr>
+        <w:spacing w:line="240" w:lineRule="auto"/>
+        <w:contextualSpacing/>
+        <w:rPr>
+          <w:rFonts w:cstheme="minorHAnsi"/>
+        </w:rPr>
+      </w:pPr>
+      <w:r>
+        <w:rPr>
+          <w:rFonts w:cstheme="minorHAnsi"/>
+        </w:rPr>
+        <w:t xml:space="preserve">Controller -&gt; View: Displays the list of questions </w:t>
+      </w:r>
+    </w:p>
+    <w:p>
+      <w:pPr>
+        <w:spacing w:line="240" w:lineRule="auto"/>
+        <w:contextualSpacing/>
+        <w:rPr>
+          <w:rFonts w:cstheme="minorHAnsi"/>
+        </w:rPr>
+      </w:pPr>
+    </w:p>
+    <w:p>
+      <w:pPr>
+        <w:spacing w:line="240" w:lineRule="auto"/>
+        <w:contextualSpacing/>
+        <w:rPr>
+          <w:rFonts w:cstheme="minorHAnsi"/>
+        </w:rPr>
+      </w:pPr>
+      <w:r>
+        <w:rPr>
+          <w:rFonts w:cstheme="minorHAnsi"/>
+        </w:rPr>
+        <w:t>== Answers for the Question ==</w:t>
+      </w:r>
+    </w:p>
+    <w:p>
+      <w:pPr>
+        <w:spacing w:line="240" w:lineRule="auto"/>
+        <w:contextualSpacing/>
+        <w:rPr>
+          <w:rFonts w:cstheme="minorHAnsi"/>
+        </w:rPr>
+      </w:pPr>
+      <w:r>
+        <w:rPr>
+          <w:rFonts w:cstheme="minorHAnsi"/>
+        </w:rPr>
+        <w:t>View -&gt; Controller: GET all the answers-{</w:t>
+      </w:r>
+      <w:proofErr w:type="spellStart"/>
+      <w:r>
+        <w:rPr>
+          <w:rFonts w:cstheme="minorHAnsi"/>
+        </w:rPr>
+        <w:t>question_id</w:t>
+      </w:r>
+      <w:proofErr w:type="spellEnd"/>
+      <w:r>
+        <w:rPr>
+          <w:rFonts w:cstheme="minorHAnsi"/>
+        </w:rPr>
+        <w:t>}</w:t>
+      </w:r>
+    </w:p>
+    <w:p>
+      <w:pPr>
+        <w:spacing w:line="240" w:lineRule="auto"/>
+        <w:contextualSpacing/>
+        <w:rPr>
+          <w:rFonts w:cstheme="minorHAnsi"/>
+        </w:rPr>
+      </w:pPr>
+      <w:r>
+        <w:rPr>
+          <w:rFonts w:cstheme="minorHAnsi"/>
+        </w:rPr>
+        <w:t>Model -&gt; DBMS: SELECT-{</w:t>
+      </w:r>
+      <w:proofErr w:type="spellStart"/>
+      <w:r>
+        <w:rPr>
+          <w:rFonts w:cstheme="minorHAnsi"/>
+        </w:rPr>
+        <w:t>question_id</w:t>
+      </w:r>
+      <w:proofErr w:type="spellEnd"/>
+      <w:r>
+        <w:rPr>
+          <w:rFonts w:cstheme="minorHAnsi"/>
+        </w:rPr>
+        <w:t>}-{</w:t>
+      </w:r>
+      <w:proofErr w:type="spellStart"/>
+      <w:r>
+        <w:rPr>
+          <w:rFonts w:cstheme="minorHAnsi"/>
+        </w:rPr>
+        <w:t>valid_answer</w:t>
+      </w:r>
+      <w:proofErr w:type="spellEnd"/>
+      <w:r>
+        <w:rPr>
+          <w:rFonts w:cstheme="minorHAnsi"/>
+        </w:rPr>
+        <w:t>} from answers</w:t>
+      </w:r>
+    </w:p>
+    <w:p>
+      <w:pPr>
+        <w:spacing w:line="240" w:lineRule="auto"/>
+        <w:contextualSpacing/>
+        <w:rPr>
+          <w:rFonts w:cstheme="minorHAnsi"/>
+        </w:rPr>
+      </w:pPr>
+      <w:r>
+        <w:rPr>
+          <w:rFonts w:cstheme="minorHAnsi"/>
+        </w:rPr>
+        <w:t xml:space="preserve">DBMS -&gt; </w:t>
+      </w:r>
+      <w:proofErr w:type="gramStart"/>
+      <w:r>
+        <w:rPr>
+          <w:rFonts w:cstheme="minorHAnsi"/>
+        </w:rPr>
+        <w:t>Model :</w:t>
+      </w:r>
+      <w:proofErr w:type="gramEnd"/>
+      <w:r>
+        <w:rPr>
+          <w:rFonts w:cstheme="minorHAnsi"/>
+        </w:rPr>
+        <w:t xml:space="preserve"> Fetches the list of valid Answers</w:t>
+      </w:r>
+    </w:p>
+    <w:p>
+      <w:pPr>
+        <w:spacing w:line="240" w:lineRule="auto"/>
+        <w:contextualSpacing/>
+        <w:rPr>
+          <w:rFonts w:cstheme="minorHAnsi"/>
+        </w:rPr>
+      </w:pPr>
+      <w:r>
+        <w:rPr>
+          <w:rFonts w:cstheme="minorHAnsi"/>
+        </w:rPr>
+        <w:t>Controller -&gt; View: Displays the list of valid answers for the question</w:t>
+      </w:r>
+    </w:p>
+    <w:p>
+      <w:pPr>
+        <w:spacing w:line="240" w:lineRule="auto"/>
+        <w:contextualSpacing/>
+        <w:rPr>
+          <w:rFonts w:cstheme="minorHAnsi"/>
+        </w:rPr>
+      </w:pPr>
+    </w:p>
+    <w:p>
+      <w:pPr>
+        <w:spacing w:line="240" w:lineRule="auto"/>
+        <w:contextualSpacing/>
+        <w:rPr>
+          <w:rFonts w:cstheme="minorHAnsi"/>
+        </w:rPr>
+      </w:pPr>
+      <w:r>
+        <w:rPr>
+          <w:rFonts w:cstheme="minorHAnsi"/>
+        </w:rPr>
+        <w:t>== Sheet and student mapping ==</w:t>
+      </w:r>
+    </w:p>
+    <w:p>
+      <w:pPr>
+        <w:spacing w:line="240" w:lineRule="auto"/>
+        <w:contextualSpacing/>
+        <w:rPr>
+          <w:rFonts w:cstheme="minorHAnsi"/>
+        </w:rPr>
+      </w:pPr>
+      <w:r>
+        <w:rPr>
+          <w:rFonts w:cstheme="minorHAnsi"/>
+        </w:rPr>
+        <w:t>View -&gt; Controller: GET sheets for the student-{</w:t>
+      </w:r>
+      <w:proofErr w:type="spellStart"/>
+      <w:r>
+        <w:rPr>
+          <w:rFonts w:cstheme="minorHAnsi"/>
+        </w:rPr>
+        <w:t>user_id</w:t>
+      </w:r>
+      <w:proofErr w:type="spellEnd"/>
+      <w:r>
+        <w:rPr>
+          <w:rFonts w:cstheme="minorHAnsi"/>
+        </w:rPr>
+        <w:t xml:space="preserve">} </w:t>
+      </w:r>
+    </w:p>
+    <w:p>
+      <w:pPr>
+        <w:spacing w:line="240" w:lineRule="auto"/>
+        <w:contextualSpacing/>
+        <w:rPr>
+          <w:rFonts w:cstheme="minorHAnsi"/>
+        </w:rPr>
+      </w:pPr>
+      <w:r>
+        <w:rPr>
+          <w:rFonts w:cstheme="minorHAnsi"/>
+        </w:rPr>
+        <w:t>Model -&gt; DBMS: SELECT-{</w:t>
+      </w:r>
+      <w:proofErr w:type="spellStart"/>
+      <w:r>
+        <w:rPr>
+          <w:rFonts w:cstheme="minorHAnsi"/>
+        </w:rPr>
+        <w:t>sheet_id</w:t>
+      </w:r>
+      <w:proofErr w:type="spellEnd"/>
+      <w:r>
+        <w:rPr>
+          <w:rFonts w:cstheme="minorHAnsi"/>
+        </w:rPr>
+        <w:t>}-{</w:t>
+      </w:r>
+      <w:proofErr w:type="spellStart"/>
+      <w:r>
+        <w:rPr>
+          <w:rFonts w:cstheme="minorHAnsi"/>
+        </w:rPr>
+        <w:t>user_id</w:t>
+      </w:r>
+      <w:proofErr w:type="spellEnd"/>
+      <w:r>
+        <w:rPr>
+          <w:rFonts w:cstheme="minorHAnsi"/>
+        </w:rPr>
+        <w:t xml:space="preserve">}-{result} from sheet where </w:t>
+      </w:r>
+      <w:proofErr w:type="spellStart"/>
+      <w:r>
+        <w:rPr>
+          <w:rFonts w:cstheme="minorHAnsi"/>
+        </w:rPr>
+        <w:t>user_id</w:t>
+      </w:r>
+      <w:proofErr w:type="spellEnd"/>
+      <w:r>
+        <w:rPr>
+          <w:rFonts w:cstheme="minorHAnsi"/>
+        </w:rPr>
+        <w:t>={</w:t>
+      </w:r>
+      <w:proofErr w:type="spellStart"/>
+      <w:r>
+        <w:rPr>
+          <w:rFonts w:cstheme="minorHAnsi"/>
+        </w:rPr>
+        <w:t>user_id</w:t>
+      </w:r>
+      <w:proofErr w:type="spellEnd"/>
+      <w:r>
+        <w:rPr>
+          <w:rFonts w:cstheme="minorHAnsi"/>
+        </w:rPr>
+        <w:t>}</w:t>
+      </w:r>
+    </w:p>
+    <w:p>
+      <w:pPr>
+        <w:spacing w:line="240" w:lineRule="auto"/>
+        <w:contextualSpacing/>
+        <w:rPr>
+          <w:rFonts w:cstheme="minorHAnsi"/>
+        </w:rPr>
+      </w:pPr>
+      <w:r>
+        <w:rPr>
+          <w:rFonts w:cstheme="minorHAnsi"/>
+        </w:rPr>
+        <w:t xml:space="preserve">DBMS -&gt; </w:t>
+      </w:r>
+      <w:proofErr w:type="gramStart"/>
+      <w:r>
+        <w:rPr>
+          <w:rFonts w:cstheme="minorHAnsi"/>
+        </w:rPr>
+        <w:t>Model :</w:t>
+      </w:r>
+      <w:proofErr w:type="gramEnd"/>
+      <w:r>
+        <w:rPr>
+          <w:rFonts w:cstheme="minorHAnsi"/>
+        </w:rPr>
+        <w:t xml:space="preserve"> Fetches the sheet with answer and results.</w:t>
+      </w:r>
+    </w:p>
+    <w:p>
+      <w:pPr>
+        <w:spacing w:line="240" w:lineRule="auto"/>
+        <w:contextualSpacing/>
+        <w:rPr>
+          <w:rFonts w:cstheme="minorHAnsi"/>
+        </w:rPr>
+      </w:pPr>
+      <w:r>
+        <w:rPr>
+          <w:rFonts w:cstheme="minorHAnsi"/>
+        </w:rPr>
+        <w:t>Controller -&gt; View: Displays the sheet with answer and results.</w:t>
+      </w:r>
+    </w:p>
+    <w:p>
+      <w:pPr>
+        <w:spacing w:line="240" w:lineRule="auto"/>
+        <w:contextualSpacing/>
+        <w:rPr>
+          <w:rFonts w:cstheme="minorHAnsi"/>
+        </w:rPr>
+      </w:pPr>
+    </w:p>
+    <w:p>
+      <w:pPr>
+        <w:spacing w:line="240" w:lineRule="auto"/>
+        <w:contextualSpacing/>
+        <w:rPr>
+          <w:rFonts w:cstheme="minorHAnsi"/>
+        </w:rPr>
+      </w:pPr>
+      <w:r>
+        <w:rPr>
+          <w:rFonts w:cstheme="minorHAnsi"/>
+        </w:rPr>
+        <w:t>== Validate or Invalidate ==</w:t>
+      </w:r>
+    </w:p>
+    <w:p>
+      <w:pPr>
+        <w:spacing w:line="240" w:lineRule="auto"/>
+        <w:contextualSpacing/>
+        <w:rPr>
+          <w:rFonts w:cstheme="minorHAnsi"/>
+        </w:rPr>
+      </w:pPr>
+      <w:r>
+        <w:rPr>
+          <w:rFonts w:cstheme="minorHAnsi"/>
+        </w:rPr>
+        <w:t>JS -&gt; Controller: PUT sheet {</w:t>
+      </w:r>
+      <w:proofErr w:type="spellStart"/>
+      <w:r>
+        <w:rPr>
+          <w:rFonts w:cstheme="minorHAnsi"/>
+        </w:rPr>
+        <w:t>sheet_id</w:t>
+      </w:r>
+      <w:proofErr w:type="spellEnd"/>
+      <w:r>
+        <w:rPr>
+          <w:rFonts w:cstheme="minorHAnsi"/>
+        </w:rPr>
+        <w:t>}-{</w:t>
+      </w:r>
+      <w:proofErr w:type="spellStart"/>
+      <w:r>
+        <w:rPr>
+          <w:rFonts w:cstheme="minorHAnsi"/>
+        </w:rPr>
+        <w:t>question_id</w:t>
+      </w:r>
+      <w:proofErr w:type="spellEnd"/>
+      <w:r>
+        <w:rPr>
+          <w:rFonts w:cstheme="minorHAnsi"/>
+        </w:rPr>
+        <w:t>}-{</w:t>
+      </w:r>
+      <w:proofErr w:type="spellStart"/>
+      <w:r>
+        <w:rPr>
+          <w:rFonts w:cstheme="minorHAnsi"/>
+        </w:rPr>
+        <w:t>valid_flag</w:t>
+      </w:r>
+      <w:proofErr w:type="spellEnd"/>
+      <w:r>
+        <w:rPr>
+          <w:rFonts w:cstheme="minorHAnsi"/>
+        </w:rPr>
+        <w:t>=SET/RESET}</w:t>
+      </w:r>
+    </w:p>
+    <w:p>
+      <w:pPr>
+        <w:spacing w:line="240" w:lineRule="auto"/>
+        <w:contextualSpacing/>
+        <w:rPr>
+          <w:rFonts w:cstheme="minorHAnsi"/>
+        </w:rPr>
+      </w:pPr>
+      <w:r>
+        <w:rPr>
+          <w:rFonts w:cstheme="minorHAnsi"/>
+        </w:rPr>
+        <w:t xml:space="preserve">Model -&gt; DBMS: UPDATE </w:t>
+      </w:r>
+      <w:proofErr w:type="spellStart"/>
+      <w:r>
+        <w:rPr>
+          <w:rFonts w:cstheme="minorHAnsi"/>
+        </w:rPr>
+        <w:t>sheet_id</w:t>
+      </w:r>
+      <w:proofErr w:type="spellEnd"/>
+      <w:r>
+        <w:rPr>
+          <w:rFonts w:cstheme="minorHAnsi"/>
+        </w:rPr>
+        <w:t xml:space="preserve">, </w:t>
+      </w:r>
+      <w:proofErr w:type="spellStart"/>
+      <w:r>
+        <w:rPr>
+          <w:rFonts w:cstheme="minorHAnsi"/>
+        </w:rPr>
+        <w:t>question_id</w:t>
+      </w:r>
+      <w:proofErr w:type="spellEnd"/>
+      <w:r>
+        <w:rPr>
+          <w:rFonts w:cstheme="minorHAnsi"/>
+        </w:rPr>
+        <w:t xml:space="preserve"> with the details and store the data</w:t>
+      </w:r>
+    </w:p>
+    <w:p>
+      <w:pPr>
+        <w:spacing w:line="240" w:lineRule="auto"/>
+        <w:contextualSpacing/>
+        <w:rPr>
+          <w:rFonts w:cstheme="minorHAnsi"/>
+        </w:rPr>
+      </w:pPr>
+      <w:r>
+        <w:rPr>
+          <w:rFonts w:cstheme="minorHAnsi"/>
+        </w:rPr>
+        <w:t>Controller -&gt; View: Returns Updated sheet</w:t>
+      </w:r>
+    </w:p>
+    <w:p>
+      <w:pPr>
+        <w:spacing w:line="240" w:lineRule="auto"/>
+        <w:contextualSpacing/>
+        <w:rPr>
+          <w:rFonts w:cstheme="minorHAnsi"/>
+        </w:rPr>
+      </w:pPr>
+      <w:r>
+        <w:rPr>
+          <w:rFonts w:cstheme="minorHAnsi"/>
+        </w:rPr>
+        <w:t>@</w:t>
+      </w:r>
+      <w:proofErr w:type="spellStart"/>
+      <w:r>
+        <w:rPr>
+          <w:rFonts w:cstheme="minorHAnsi"/>
+        </w:rPr>
+        <w:t>enduml</w:t>
+      </w:r>
+      <w:proofErr w:type="spellEnd"/>
+    </w:p>
+    <w:p>
+      <w:pPr>
+        <w:spacing w:line="240" w:lineRule="auto"/>
+        <w:contextualSpacing/>
+        <w:rPr>
+          <w:rFonts w:cstheme="minorHAnsi"/>
+        </w:rPr>
+      </w:pPr>
+    </w:p>
+    <w:p>
+      <w:pPr>
+        <w:spacing w:line="240" w:lineRule="auto"/>
+        <w:contextualSpacing/>
+        <w:rPr>
+          <w:rFonts w:cstheme="minorHAnsi"/>
+        </w:rPr>
+      </w:pPr>
+      <w:r>
+        <w:rPr>
+          <w:rFonts w:cstheme="minorHAnsi"/>
+          <w:noProof/>
+        </w:rPr>
+        <w:lastRenderedPageBreak/>
+        <w:drawing>
+          <wp:inline distT="0" distB="0" distL="0" distR="0" wp14:anchorId="7579B932" wp14:editId="42BC9A9D">
+            <wp:extent cx="6743700" cy="4103138"/>
+            <wp:effectExtent l="0" t="0" r="0" b="0"/>
+            <wp:docPr id="6" name="Picture 6"/>
+            <wp:cNvGraphicFramePr>
+              <a:graphicFrameLocks xmlns:a="http://schemas.openxmlformats.org/drawingml/2006/main" noChangeAspect="1"/>
+            </wp:cNvGraphicFramePr>
+            <a:graphic xmlns:a="http://schemas.openxmlformats.org/drawingml/2006/main">
+              <a:graphicData uri="http://schemas.openxmlformats.org/drawingml/2006/picture">
+                <pic:pic xmlns:pic="http://schemas.openxmlformats.org/drawingml/2006/picture">
+                  <pic:nvPicPr>
+                    <pic:cNvPr id="6" name="PlantUML-4.png"/>
+                    <pic:cNvPicPr/>
+                  </pic:nvPicPr>
+                  <pic:blipFill>
+                    <a:blip r:embed="rId7">
+                      <a:extLst>
+                        <a:ext uri="{28A0092B-C50C-407E-A947-70E740481C1C}">
+                          <a14:useLocalDpi xmlns:a14="http://schemas.microsoft.com/office/drawing/2010/main" val="0"/>
+                        </a:ext>
+                      </a:extLst>
+                    </a:blip>
+                    <a:stretch>
+                      <a:fillRect/>
+                    </a:stretch>
+                  </pic:blipFill>
+                  <pic:spPr>
+                    <a:xfrm>
+                      <a:off x="0" y="0"/>
+                      <a:ext cx="6762585" cy="4114628"/>
+                    </a:xfrm>
+                    <a:prstGeom prst="rect">
+                      <a:avLst/>
+                    </a:prstGeom>
+                  </pic:spPr>
+                </pic:pic>
+              </a:graphicData>
+            </a:graphic>
+          </wp:inline>
+        </w:drawing>
+      </w:r>
+    </w:p>
+    <w:p>
+      <w:pPr>
+        <w:spacing w:line="240" w:lineRule="auto"/>
+        <w:contextualSpacing/>
+        <w:rPr>
+          <w:rFonts w:cstheme="minorHAnsi"/>
+        </w:rPr>
+      </w:pPr>
+    </w:p>
+    <w:p>
+      <w:pPr>
+        <w:spacing w:line="240" w:lineRule="auto"/>
+        <w:contextualSpacing/>
+        <w:rPr>
+          <w:rFonts w:cstheme="minorHAnsi"/>
+        </w:rPr>
+      </w:pPr>
+    </w:p>
+    <w:p>
+      <w:pPr>
+        <w:spacing w:line="240" w:lineRule="auto"/>
+        <w:contextualSpacing/>
         <w:rPr>
           <w:rFonts w:cstheme="minorHAnsi"/>
           <w:b/>
           <w:sz w:val="24"/>
-          <w:szCs w:val="24"/>
-        </w:rPr>
-        <w:t>As a trainer, I can correct online a question, all students included, in order to be equitable for all students and concentrated on the question.</w:t>
-      </w:r>
-    </w:p>
-    <w:p>
-      <w:pPr>
-        <w:spacing w:line="240" w:lineRule="auto"/>
-        <w:contextualSpacing/>
+        </w:rPr>
+      </w:pPr>
+      <w:r>
         <w:rPr>
           <w:rFonts w:cstheme="minorHAnsi"/>
           <w:b/>
           <w:sz w:val="24"/>
-          <w:szCs w:val="24"/>
+        </w:rPr>
+        <w:t>5</w:t>
+      </w:r>
+      <w:r>
+        <w:rPr>
+          <w:rFonts w:cstheme="minorHAnsi"/>
+          <w:b/>
+          <w:sz w:val="24"/>
+        </w:rPr>
+        <w:t>)</w:t>
+      </w:r>
+      <w:r>
+        <w:rPr>
+          <w:rFonts w:cstheme="minorHAnsi"/>
+          <w:b/>
+          <w:sz w:val="24"/>
+        </w:rPr>
+        <w:t xml:space="preserve"> As a student, I can ask to join a class, so that I can access its evaluations.</w:t>
+      </w:r>
+    </w:p>
+    <w:p>
+      <w:pPr>
+        <w:spacing w:line="240" w:lineRule="auto"/>
+        <w:contextualSpacing/>
+        <w:rPr>
+          <w:rFonts w:cstheme="minorHAnsi"/>
+          <w:b/>
+          <w:sz w:val="24"/>
         </w:rPr>
       </w:pPr>
     </w:p>
@@ -2578,15 +3396,6 @@
           <w:rFonts w:cstheme="minorHAnsi"/>
         </w:rPr>
       </w:pPr>
-    </w:p>
-    <w:p>
-      <w:pPr>
-        <w:spacing w:line="240" w:lineRule="auto"/>
-        <w:contextualSpacing/>
-        <w:rPr>
-          <w:rFonts w:cstheme="minorHAnsi"/>
-        </w:rPr>
-      </w:pPr>
       <w:r>
         <w:rPr>
           <w:rFonts w:cstheme="minorHAnsi"/>
@@ -2686,33 +3495,516 @@
           <w:rFonts w:cstheme="minorHAnsi"/>
         </w:rPr>
       </w:pPr>
-      <w:r>
-        <w:rPr>
-          <w:rFonts w:cstheme="minorHAnsi"/>
-        </w:rPr>
-        <w:t>== All the Questions ==</w:t>
-      </w:r>
-    </w:p>
-    <w:p>
-      <w:pPr>
-        <w:spacing w:line="240" w:lineRule="auto"/>
-        <w:contextualSpacing/>
-        <w:rPr>
-          <w:rFonts w:cstheme="minorHAnsi"/>
-        </w:rPr>
-      </w:pPr>
-      <w:r>
-        <w:rPr>
-          <w:rFonts w:cstheme="minorHAnsi"/>
-        </w:rPr>
-        <w:t>View -&gt; Controller: GET all the questions-{</w:t>
-      </w:r>
-      <w:proofErr w:type="spellStart"/>
-      <w:r>
-        <w:rPr>
-          <w:rFonts w:cstheme="minorHAnsi"/>
-        </w:rPr>
-        <w:t>question_id</w:t>
+    </w:p>
+    <w:p>
+      <w:pPr>
+        <w:spacing w:line="240" w:lineRule="auto"/>
+        <w:contextualSpacing/>
+        <w:rPr>
+          <w:rFonts w:cstheme="minorHAnsi"/>
+        </w:rPr>
+      </w:pPr>
+      <w:r>
+        <w:rPr>
+          <w:rFonts w:cstheme="minorHAnsi"/>
+        </w:rPr>
+        <w:t xml:space="preserve">== Signup Users == </w:t>
+      </w:r>
+    </w:p>
+    <w:p>
+      <w:pPr>
+        <w:spacing w:line="240" w:lineRule="auto"/>
+        <w:contextualSpacing/>
+        <w:rPr>
+          <w:rFonts w:cstheme="minorHAnsi"/>
+        </w:rPr>
+      </w:pPr>
+    </w:p>
+    <w:p>
+      <w:pPr>
+        <w:spacing w:line="240" w:lineRule="auto"/>
+        <w:contextualSpacing/>
+        <w:rPr>
+          <w:rFonts w:cstheme="minorHAnsi"/>
+        </w:rPr>
+      </w:pPr>
+      <w:r>
+        <w:rPr>
+          <w:rFonts w:cstheme="minorHAnsi"/>
+        </w:rPr>
+        <w:t>Browser -&gt; Controller: PUT / Signup</w:t>
+      </w:r>
+    </w:p>
+    <w:p>
+      <w:pPr>
+        <w:spacing w:line="240" w:lineRule="auto"/>
+        <w:contextualSpacing/>
+        <w:rPr>
+          <w:rFonts w:cstheme="minorHAnsi"/>
+        </w:rPr>
+      </w:pPr>
+      <w:r>
+        <w:rPr>
+          <w:rFonts w:cstheme="minorHAnsi"/>
+        </w:rPr>
+        <w:t>Controller -&gt; Model: User Details (Email, Password, First Name, Last Name)</w:t>
+      </w:r>
+    </w:p>
+    <w:p>
+      <w:pPr>
+        <w:spacing w:line="240" w:lineRule="auto"/>
+        <w:contextualSpacing/>
+        <w:rPr>
+          <w:rFonts w:cstheme="minorHAnsi"/>
+        </w:rPr>
+      </w:pPr>
+      <w:r>
+        <w:rPr>
+          <w:rFonts w:cstheme="minorHAnsi"/>
+        </w:rPr>
+        <w:t xml:space="preserve">Model -&gt; DBMS: INSERT into user </w:t>
+      </w:r>
+    </w:p>
+    <w:p>
+      <w:pPr>
+        <w:spacing w:line="240" w:lineRule="auto"/>
+        <w:contextualSpacing/>
+        <w:rPr>
+          <w:rFonts w:cstheme="minorHAnsi"/>
+        </w:rPr>
+      </w:pPr>
+      <w:r>
+        <w:rPr>
+          <w:rFonts w:cstheme="minorHAnsi"/>
+        </w:rPr>
+        <w:t xml:space="preserve">Controller -&gt; JS: 200 </w:t>
+      </w:r>
+      <w:proofErr w:type="gramStart"/>
+      <w:r>
+        <w:rPr>
+          <w:rFonts w:cstheme="minorHAnsi"/>
+        </w:rPr>
+        <w:t>ok</w:t>
+      </w:r>
+      <w:proofErr w:type="gramEnd"/>
+    </w:p>
+    <w:p>
+      <w:pPr>
+        <w:spacing w:line="240" w:lineRule="auto"/>
+        <w:contextualSpacing/>
+        <w:rPr>
+          <w:rFonts w:cstheme="minorHAnsi"/>
+        </w:rPr>
+      </w:pPr>
+    </w:p>
+    <w:p>
+      <w:pPr>
+        <w:spacing w:line="240" w:lineRule="auto"/>
+        <w:contextualSpacing/>
+        <w:rPr>
+          <w:rFonts w:cstheme="minorHAnsi"/>
+        </w:rPr>
+      </w:pPr>
+    </w:p>
+    <w:p>
+      <w:pPr>
+        <w:spacing w:line="240" w:lineRule="auto"/>
+        <w:contextualSpacing/>
+        <w:rPr>
+          <w:rFonts w:cstheme="minorHAnsi"/>
+        </w:rPr>
+      </w:pPr>
+      <w:r>
+        <w:rPr>
+          <w:rFonts w:cstheme="minorHAnsi"/>
+        </w:rPr>
+        <w:t>== Student login ==</w:t>
+      </w:r>
+    </w:p>
+    <w:p>
+      <w:pPr>
+        <w:spacing w:line="240" w:lineRule="auto"/>
+        <w:contextualSpacing/>
+        <w:rPr>
+          <w:rFonts w:cstheme="minorHAnsi"/>
+        </w:rPr>
+      </w:pPr>
+    </w:p>
+    <w:p>
+      <w:pPr>
+        <w:spacing w:line="240" w:lineRule="auto"/>
+        <w:contextualSpacing/>
+        <w:rPr>
+          <w:rFonts w:cstheme="minorHAnsi"/>
+        </w:rPr>
+      </w:pPr>
+      <w:r>
+        <w:rPr>
+          <w:rFonts w:cstheme="minorHAnsi"/>
+        </w:rPr>
+        <w:t>Browser -&gt; Controller: POST /login</w:t>
+      </w:r>
+    </w:p>
+    <w:p>
+      <w:pPr>
+        <w:spacing w:line="240" w:lineRule="auto"/>
+        <w:contextualSpacing/>
+        <w:rPr>
+          <w:rFonts w:cstheme="minorHAnsi"/>
+        </w:rPr>
+      </w:pPr>
+      <w:r>
+        <w:rPr>
+          <w:rFonts w:cstheme="minorHAnsi"/>
+        </w:rPr>
+        <w:lastRenderedPageBreak/>
+        <w:t xml:space="preserve">Controller -&gt; JS: 200 </w:t>
+      </w:r>
+      <w:proofErr w:type="gramStart"/>
+      <w:r>
+        <w:rPr>
+          <w:rFonts w:cstheme="minorHAnsi"/>
+        </w:rPr>
+        <w:t>ok</w:t>
+      </w:r>
+      <w:proofErr w:type="gramEnd"/>
+    </w:p>
+    <w:p>
+      <w:pPr>
+        <w:spacing w:line="240" w:lineRule="auto"/>
+        <w:contextualSpacing/>
+        <w:rPr>
+          <w:rFonts w:cstheme="minorHAnsi"/>
+        </w:rPr>
+      </w:pPr>
+      <w:r>
+        <w:rPr>
+          <w:rFonts w:cstheme="minorHAnsi"/>
+        </w:rPr>
+        <w:t xml:space="preserve">Controller -&gt; DBMS: SELECT * FROM user WHERE email=? AND </w:t>
+      </w:r>
+      <w:proofErr w:type="spellStart"/>
+      <w:r>
+        <w:rPr>
+          <w:rFonts w:cstheme="minorHAnsi"/>
+        </w:rPr>
+        <w:t>pwd</w:t>
+      </w:r>
+      <w:proofErr w:type="spellEnd"/>
+      <w:r>
+        <w:rPr>
+          <w:rFonts w:cstheme="minorHAnsi"/>
+        </w:rPr>
+        <w:t>=?</w:t>
+      </w:r>
+    </w:p>
+    <w:p>
+      <w:pPr>
+        <w:spacing w:line="240" w:lineRule="auto"/>
+        <w:contextualSpacing/>
+        <w:rPr>
+          <w:rFonts w:cstheme="minorHAnsi"/>
+        </w:rPr>
+      </w:pPr>
+      <w:r>
+        <w:rPr>
+          <w:rFonts w:cstheme="minorHAnsi"/>
+        </w:rPr>
+        <w:t>JS -&gt; View: give access</w:t>
+      </w:r>
+    </w:p>
+    <w:p>
+      <w:pPr>
+        <w:spacing w:line="240" w:lineRule="auto"/>
+        <w:contextualSpacing/>
+        <w:rPr>
+          <w:rFonts w:cstheme="minorHAnsi"/>
+        </w:rPr>
+      </w:pPr>
+    </w:p>
+    <w:p>
+      <w:pPr>
+        <w:spacing w:line="240" w:lineRule="auto"/>
+        <w:contextualSpacing/>
+        <w:rPr>
+          <w:rFonts w:cstheme="minorHAnsi"/>
+        </w:rPr>
+      </w:pPr>
+      <w:r>
+        <w:rPr>
+          <w:rFonts w:cstheme="minorHAnsi"/>
+        </w:rPr>
+        <w:t>== Requesting to join a class ==</w:t>
+      </w:r>
+    </w:p>
+    <w:p>
+      <w:pPr>
+        <w:spacing w:line="240" w:lineRule="auto"/>
+        <w:contextualSpacing/>
+        <w:rPr>
+          <w:rFonts w:cstheme="minorHAnsi"/>
+        </w:rPr>
+      </w:pPr>
+    </w:p>
+    <w:p>
+      <w:pPr>
+        <w:spacing w:line="240" w:lineRule="auto"/>
+        <w:contextualSpacing/>
+        <w:rPr>
+          <w:rFonts w:cstheme="minorHAnsi"/>
+        </w:rPr>
+      </w:pPr>
+      <w:r>
+        <w:rPr>
+          <w:rFonts w:cstheme="minorHAnsi"/>
+        </w:rPr>
+        <w:t>Browser -&gt; Controller: PUT / joining</w:t>
+      </w:r>
+    </w:p>
+    <w:p>
+      <w:pPr>
+        <w:spacing w:line="240" w:lineRule="auto"/>
+        <w:contextualSpacing/>
+        <w:rPr>
+          <w:rFonts w:cstheme="minorHAnsi"/>
+        </w:rPr>
+      </w:pPr>
+      <w:r>
+        <w:rPr>
+          <w:rFonts w:cstheme="minorHAnsi"/>
+        </w:rPr>
+        <w:t xml:space="preserve">Model -&gt; DBMS: INSERT INTO </w:t>
+      </w:r>
+      <w:proofErr w:type="spellStart"/>
+      <w:r>
+        <w:rPr>
+          <w:rFonts w:cstheme="minorHAnsi"/>
+        </w:rPr>
+        <w:t>group_member</w:t>
+      </w:r>
+      <w:proofErr w:type="spellEnd"/>
+      <w:r>
+        <w:rPr>
+          <w:rFonts w:cstheme="minorHAnsi"/>
+        </w:rPr>
+        <w:t xml:space="preserve"> a </w:t>
+      </w:r>
+      <w:proofErr w:type="spellStart"/>
+      <w:r>
+        <w:rPr>
+          <w:rFonts w:cstheme="minorHAnsi"/>
+        </w:rPr>
+        <w:t>user_id</w:t>
+      </w:r>
+      <w:proofErr w:type="spellEnd"/>
+    </w:p>
+    <w:p>
+      <w:pPr>
+        <w:spacing w:line="240" w:lineRule="auto"/>
+        <w:contextualSpacing/>
+        <w:rPr>
+          <w:rFonts w:cstheme="minorHAnsi"/>
+        </w:rPr>
+      </w:pPr>
+      <w:r>
+        <w:rPr>
+          <w:rFonts w:cstheme="minorHAnsi"/>
+        </w:rPr>
+        <w:t xml:space="preserve">Controller -&gt; Browser: 203 Created </w:t>
+      </w:r>
+      <w:proofErr w:type="gramStart"/>
+      <w:r>
+        <w:rPr>
+          <w:rFonts w:cstheme="minorHAnsi"/>
+        </w:rPr>
+        <w:t>request</w:t>
+      </w:r>
+      <w:proofErr w:type="gramEnd"/>
+    </w:p>
+    <w:p>
+      <w:pPr>
+        <w:spacing w:line="240" w:lineRule="auto"/>
+        <w:contextualSpacing/>
+        <w:rPr>
+          <w:rFonts w:cstheme="minorHAnsi"/>
+        </w:rPr>
+      </w:pPr>
+    </w:p>
+    <w:p>
+      <w:pPr>
+        <w:spacing w:line="240" w:lineRule="auto"/>
+        <w:contextualSpacing/>
+        <w:rPr>
+          <w:rFonts w:cstheme="minorHAnsi"/>
+        </w:rPr>
+      </w:pPr>
+      <w:r>
+        <w:rPr>
+          <w:rFonts w:cstheme="minorHAnsi"/>
+        </w:rPr>
+        <w:t>== Student accepts the request ==</w:t>
+      </w:r>
+    </w:p>
+    <w:p>
+      <w:pPr>
+        <w:spacing w:line="240" w:lineRule="auto"/>
+        <w:contextualSpacing/>
+        <w:rPr>
+          <w:rFonts w:cstheme="minorHAnsi"/>
+        </w:rPr>
+      </w:pPr>
+    </w:p>
+    <w:p>
+      <w:pPr>
+        <w:spacing w:line="240" w:lineRule="auto"/>
+        <w:contextualSpacing/>
+        <w:rPr>
+          <w:rFonts w:cstheme="minorHAnsi"/>
+        </w:rPr>
+      </w:pPr>
+      <w:r>
+        <w:rPr>
+          <w:rFonts w:cstheme="minorHAnsi"/>
+        </w:rPr>
+        <w:t>Browser -&gt; Controller: POST / Accepting request</w:t>
+      </w:r>
+    </w:p>
+    <w:p>
+      <w:pPr>
+        <w:spacing w:line="240" w:lineRule="auto"/>
+        <w:contextualSpacing/>
+        <w:rPr>
+          <w:rFonts w:cstheme="minorHAnsi"/>
+        </w:rPr>
+      </w:pPr>
+      <w:r>
+        <w:rPr>
+          <w:rFonts w:cstheme="minorHAnsi"/>
+        </w:rPr>
+        <w:t>Model -&gt; DBMS: update the user table</w:t>
+      </w:r>
+    </w:p>
+    <w:p>
+      <w:pPr>
+        <w:spacing w:line="240" w:lineRule="auto"/>
+        <w:contextualSpacing/>
+        <w:rPr>
+          <w:rFonts w:cstheme="minorHAnsi"/>
+        </w:rPr>
+      </w:pPr>
+      <w:r>
+        <w:rPr>
+          <w:rFonts w:cstheme="minorHAnsi"/>
+        </w:rPr>
+        <w:t>Controller -&gt; DBMS: check the variable TRUE/FALSE</w:t>
+      </w:r>
+    </w:p>
+    <w:p>
+      <w:pPr>
+        <w:spacing w:line="240" w:lineRule="auto"/>
+        <w:contextualSpacing/>
+        <w:rPr>
+          <w:rFonts w:cstheme="minorHAnsi"/>
+        </w:rPr>
+      </w:pPr>
+      <w:r>
+        <w:rPr>
+          <w:rFonts w:cstheme="minorHAnsi"/>
+        </w:rPr>
+        <w:t>Controller -&gt; JS: 200/400</w:t>
+      </w:r>
+    </w:p>
+    <w:p>
+      <w:pPr>
+        <w:spacing w:line="240" w:lineRule="auto"/>
+        <w:contextualSpacing/>
+        <w:rPr>
+          <w:rFonts w:cstheme="minorHAnsi"/>
+        </w:rPr>
+      </w:pPr>
+      <w:r>
+        <w:rPr>
+          <w:rFonts w:cstheme="minorHAnsi"/>
+        </w:rPr>
+        <w:t>JS -&gt; Browser: "ok"</w:t>
+      </w:r>
+    </w:p>
+    <w:p>
+      <w:pPr>
+        <w:spacing w:line="240" w:lineRule="auto"/>
+        <w:contextualSpacing/>
+        <w:rPr>
+          <w:rFonts w:cstheme="minorHAnsi"/>
+        </w:rPr>
+      </w:pPr>
+    </w:p>
+    <w:p>
+      <w:pPr>
+        <w:spacing w:line="240" w:lineRule="auto"/>
+        <w:contextualSpacing/>
+        <w:rPr>
+          <w:rFonts w:cstheme="minorHAnsi"/>
+        </w:rPr>
+      </w:pPr>
+    </w:p>
+    <w:p>
+      <w:pPr>
+        <w:spacing w:line="240" w:lineRule="auto"/>
+        <w:contextualSpacing/>
+        <w:rPr>
+          <w:rFonts w:cstheme="minorHAnsi"/>
+        </w:rPr>
+      </w:pPr>
+      <w:r>
+        <w:rPr>
+          <w:rFonts w:cstheme="minorHAnsi"/>
+        </w:rPr>
+        <w:t xml:space="preserve">== Student </w:t>
+      </w:r>
+      <w:proofErr w:type="gramStart"/>
+      <w:r>
+        <w:rPr>
+          <w:rFonts w:cstheme="minorHAnsi"/>
+        </w:rPr>
+        <w:t>is able to</w:t>
+      </w:r>
+      <w:proofErr w:type="gramEnd"/>
+      <w:r>
+        <w:rPr>
+          <w:rFonts w:cstheme="minorHAnsi"/>
+        </w:rPr>
+        <w:t xml:space="preserve"> check his classes ==</w:t>
+      </w:r>
+    </w:p>
+    <w:p>
+      <w:pPr>
+        <w:spacing w:line="240" w:lineRule="auto"/>
+        <w:contextualSpacing/>
+        <w:rPr>
+          <w:rFonts w:cstheme="minorHAnsi"/>
+        </w:rPr>
+      </w:pPr>
+    </w:p>
+    <w:p>
+      <w:pPr>
+        <w:spacing w:line="240" w:lineRule="auto"/>
+        <w:contextualSpacing/>
+        <w:rPr>
+          <w:rFonts w:cstheme="minorHAnsi"/>
+        </w:rPr>
+      </w:pPr>
+      <w:r>
+        <w:rPr>
+          <w:rFonts w:cstheme="minorHAnsi"/>
+        </w:rPr>
+        <w:t>JS -&gt; Controller: GET class - {</w:t>
+      </w:r>
+      <w:proofErr w:type="spellStart"/>
+      <w:r>
+        <w:rPr>
+          <w:rFonts w:cstheme="minorHAnsi"/>
+        </w:rPr>
+        <w:t>user_id</w:t>
       </w:r>
       <w:proofErr w:type="spellEnd"/>
       <w:r>
@@ -2734,14 +4026,352 @@
         <w:rPr>
           <w:rFonts w:cstheme="minorHAnsi"/>
         </w:rPr>
-        <w:t>Model -&gt; DBMS: SELECT-{</w:t>
-      </w:r>
-      <w:proofErr w:type="spellStart"/>
-      <w:r>
-        <w:rPr>
-          <w:rFonts w:cstheme="minorHAnsi"/>
-        </w:rPr>
-        <w:t>question_id</w:t>
+        <w:t>Model -&gt; DBMS: Execute the query in the related DB</w:t>
+      </w:r>
+    </w:p>
+    <w:p>
+      <w:pPr>
+        <w:spacing w:line="240" w:lineRule="auto"/>
+        <w:contextualSpacing/>
+        <w:rPr>
+          <w:rFonts w:cstheme="minorHAnsi"/>
+        </w:rPr>
+      </w:pPr>
+      <w:r>
+        <w:rPr>
+          <w:rFonts w:cstheme="minorHAnsi"/>
+        </w:rPr>
+        <w:t>Controller -&gt; JS: 204 if all right</w:t>
+      </w:r>
+    </w:p>
+    <w:p>
+      <w:pPr>
+        <w:spacing w:line="240" w:lineRule="auto"/>
+        <w:contextualSpacing/>
+        <w:rPr>
+          <w:rFonts w:cstheme="minorHAnsi"/>
+        </w:rPr>
+      </w:pPr>
+      <w:r>
+        <w:rPr>
+          <w:rFonts w:cstheme="minorHAnsi"/>
+        </w:rPr>
+        <w:t>JS -&gt; Browser: "ok" return classes for Students</w:t>
+      </w:r>
+    </w:p>
+    <w:p>
+      <w:pPr>
+        <w:spacing w:line="240" w:lineRule="auto"/>
+        <w:contextualSpacing/>
+        <w:rPr>
+          <w:rFonts w:cstheme="minorHAnsi"/>
+        </w:rPr>
+      </w:pPr>
+      <w:r>
+        <w:rPr>
+          <w:rFonts w:cstheme="minorHAnsi"/>
+        </w:rPr>
+        <w:t>@</w:t>
+      </w:r>
+      <w:proofErr w:type="spellStart"/>
+      <w:r>
+        <w:rPr>
+          <w:rFonts w:cstheme="minorHAnsi"/>
+        </w:rPr>
+        <w:t>enduml</w:t>
+      </w:r>
+      <w:proofErr w:type="spellEnd"/>
+    </w:p>
+    <w:p>
+      <w:pPr>
+        <w:spacing w:line="240" w:lineRule="auto"/>
+        <w:contextualSpacing/>
+        <w:rPr>
+          <w:rFonts w:cstheme="minorHAnsi"/>
+        </w:rPr>
+      </w:pPr>
+      <w:r>
+        <w:rPr>
+          <w:rFonts w:cstheme="minorHAnsi"/>
+          <w:noProof/>
+        </w:rPr>
+        <w:lastRenderedPageBreak/>
+        <w:drawing>
+          <wp:inline distT="0" distB="0" distL="0" distR="0" wp14:anchorId="6936818E" wp14:editId="46B65ABF">
+            <wp:extent cx="6523935" cy="5139690"/>
+            <wp:effectExtent l="0" t="0" r="0" b="3810"/>
+            <wp:docPr id="2" name="Picture 2"/>
+            <wp:cNvGraphicFramePr>
+              <a:graphicFrameLocks xmlns:a="http://schemas.openxmlformats.org/drawingml/2006/main" noChangeAspect="1"/>
+            </wp:cNvGraphicFramePr>
+            <a:graphic xmlns:a="http://schemas.openxmlformats.org/drawingml/2006/main">
+              <a:graphicData uri="http://schemas.openxmlformats.org/drawingml/2006/picture">
+                <pic:pic xmlns:pic="http://schemas.openxmlformats.org/drawingml/2006/picture">
+                  <pic:nvPicPr>
+                    <pic:cNvPr id="2" name="PlantUML-5.png"/>
+                    <pic:cNvPicPr/>
+                  </pic:nvPicPr>
+                  <pic:blipFill>
+                    <a:blip r:embed="rId8">
+                      <a:extLst>
+                        <a:ext uri="{28A0092B-C50C-407E-A947-70E740481C1C}">
+                          <a14:useLocalDpi xmlns:a14="http://schemas.microsoft.com/office/drawing/2010/main" val="0"/>
+                        </a:ext>
+                      </a:extLst>
+                    </a:blip>
+                    <a:stretch>
+                      <a:fillRect/>
+                    </a:stretch>
+                  </pic:blipFill>
+                  <pic:spPr>
+                    <a:xfrm>
+                      <a:off x="0" y="0"/>
+                      <a:ext cx="6543613" cy="5155193"/>
+                    </a:xfrm>
+                    <a:prstGeom prst="rect">
+                      <a:avLst/>
+                    </a:prstGeom>
+                  </pic:spPr>
+                </pic:pic>
+              </a:graphicData>
+            </a:graphic>
+          </wp:inline>
+        </w:drawing>
+      </w:r>
+    </w:p>
+    <w:p>
+      <w:pPr>
+        <w:spacing w:line="240" w:lineRule="auto"/>
+        <w:contextualSpacing/>
+        <w:rPr>
+          <w:rFonts w:cstheme="minorHAnsi"/>
+        </w:rPr>
+      </w:pPr>
+    </w:p>
+    <w:p>
+      <w:pPr>
+        <w:spacing w:line="240" w:lineRule="auto"/>
+        <w:contextualSpacing/>
+        <w:rPr>
+          <w:rFonts w:cstheme="minorHAnsi"/>
+        </w:rPr>
+      </w:pPr>
+    </w:p>
+    <w:p>
+      <w:pPr>
+        <w:spacing w:line="240" w:lineRule="auto"/>
+        <w:contextualSpacing/>
+        <w:rPr>
+          <w:rFonts w:cstheme="minorHAnsi"/>
+          <w:b/>
+          <w:sz w:val="24"/>
+        </w:rPr>
+      </w:pPr>
+      <w:r>
+        <w:rPr>
+          <w:rFonts w:cstheme="minorHAnsi"/>
+          <w:b/>
+          <w:sz w:val="24"/>
+        </w:rPr>
+        <w:t>6) As a trainer, I can validate for a class the requests to be a member of it, so that they are controlled</w:t>
+      </w:r>
+    </w:p>
+    <w:p>
+      <w:pPr>
+        <w:spacing w:line="240" w:lineRule="auto"/>
+        <w:contextualSpacing/>
+        <w:rPr>
+          <w:rFonts w:cstheme="minorHAnsi"/>
+          <w:b/>
+        </w:rPr>
+      </w:pPr>
+    </w:p>
+    <w:p>
+      <w:pPr>
+        <w:spacing w:line="240" w:lineRule="auto"/>
+        <w:contextualSpacing/>
+        <w:rPr>
+          <w:rFonts w:cstheme="minorHAnsi"/>
+        </w:rPr>
+      </w:pPr>
+      <w:r>
+        <w:rPr>
+          <w:rFonts w:cstheme="minorHAnsi"/>
+        </w:rPr>
+        <w:t>@</w:t>
+      </w:r>
+      <w:proofErr w:type="spellStart"/>
+      <w:r>
+        <w:rPr>
+          <w:rFonts w:cstheme="minorHAnsi"/>
+        </w:rPr>
+        <w:t>startuml</w:t>
+      </w:r>
+      <w:proofErr w:type="spellEnd"/>
+    </w:p>
+    <w:p>
+      <w:pPr>
+        <w:spacing w:line="240" w:lineRule="auto"/>
+        <w:contextualSpacing/>
+        <w:rPr>
+          <w:rFonts w:cstheme="minorHAnsi"/>
+        </w:rPr>
+      </w:pPr>
+      <w:r>
+        <w:rPr>
+          <w:rFonts w:cstheme="minorHAnsi"/>
+        </w:rPr>
+        <w:t>== Get list of validated members ==</w:t>
+      </w:r>
+    </w:p>
+    <w:p>
+      <w:pPr>
+        <w:spacing w:line="240" w:lineRule="auto"/>
+        <w:contextualSpacing/>
+        <w:rPr>
+          <w:rFonts w:cstheme="minorHAnsi"/>
+        </w:rPr>
+      </w:pPr>
+      <w:r>
+        <w:rPr>
+          <w:rFonts w:cstheme="minorHAnsi"/>
+        </w:rPr>
+        <w:t>participant Browser</w:t>
+      </w:r>
+    </w:p>
+    <w:p>
+      <w:pPr>
+        <w:spacing w:line="240" w:lineRule="auto"/>
+        <w:contextualSpacing/>
+        <w:rPr>
+          <w:rFonts w:cstheme="minorHAnsi"/>
+        </w:rPr>
+      </w:pPr>
+      <w:r>
+        <w:rPr>
+          <w:rFonts w:cstheme="minorHAnsi"/>
+        </w:rPr>
+        <w:t>participant JS</w:t>
+      </w:r>
+    </w:p>
+    <w:p>
+      <w:pPr>
+        <w:spacing w:line="240" w:lineRule="auto"/>
+        <w:contextualSpacing/>
+        <w:rPr>
+          <w:rFonts w:cstheme="minorHAnsi"/>
+        </w:rPr>
+      </w:pPr>
+      <w:r>
+        <w:rPr>
+          <w:rFonts w:cstheme="minorHAnsi"/>
+        </w:rPr>
+        <w:t>participant View</w:t>
+      </w:r>
+    </w:p>
+    <w:p>
+      <w:pPr>
+        <w:spacing w:line="240" w:lineRule="auto"/>
+        <w:contextualSpacing/>
+        <w:rPr>
+          <w:rFonts w:cstheme="minorHAnsi"/>
+        </w:rPr>
+      </w:pPr>
+      <w:r>
+        <w:rPr>
+          <w:rFonts w:cstheme="minorHAnsi"/>
+        </w:rPr>
+        <w:t>participant Controller</w:t>
+      </w:r>
+    </w:p>
+    <w:p>
+      <w:pPr>
+        <w:spacing w:line="240" w:lineRule="auto"/>
+        <w:contextualSpacing/>
+        <w:rPr>
+          <w:rFonts w:cstheme="minorHAnsi"/>
+        </w:rPr>
+      </w:pPr>
+      <w:r>
+        <w:rPr>
+          <w:rFonts w:cstheme="minorHAnsi"/>
+        </w:rPr>
+        <w:t>participant Model</w:t>
+      </w:r>
+    </w:p>
+    <w:p>
+      <w:pPr>
+        <w:spacing w:line="240" w:lineRule="auto"/>
+        <w:contextualSpacing/>
+        <w:rPr>
+          <w:rFonts w:cstheme="minorHAnsi"/>
+        </w:rPr>
+      </w:pPr>
+      <w:r>
+        <w:rPr>
+          <w:rFonts w:cstheme="minorHAnsi"/>
+        </w:rPr>
+        <w:t>participant DBMS</w:t>
+      </w:r>
+    </w:p>
+    <w:p>
+      <w:pPr>
+        <w:spacing w:line="240" w:lineRule="auto"/>
+        <w:contextualSpacing/>
+        <w:rPr>
+          <w:rFonts w:cstheme="minorHAnsi"/>
+        </w:rPr>
+      </w:pPr>
+    </w:p>
+    <w:p>
+      <w:pPr>
+        <w:spacing w:line="240" w:lineRule="auto"/>
+        <w:contextualSpacing/>
+        <w:rPr>
+          <w:rFonts w:cstheme="minorHAnsi"/>
+        </w:rPr>
+      </w:pPr>
+      <w:r>
+        <w:rPr>
+          <w:rFonts w:cstheme="minorHAnsi"/>
+        </w:rPr>
+        <w:t>View -&gt; Controller: GET list of validated members-{</w:t>
+      </w:r>
+      <w:proofErr w:type="spellStart"/>
+      <w:r>
+        <w:rPr>
+          <w:rFonts w:cstheme="minorHAnsi"/>
+        </w:rPr>
+        <w:t>user_id</w:t>
+      </w:r>
+      <w:proofErr w:type="spellEnd"/>
+      <w:r>
+        <w:rPr>
+          <w:rFonts w:cstheme="minorHAnsi"/>
+        </w:rPr>
+        <w:t>}</w:t>
+      </w:r>
+    </w:p>
+    <w:p>
+      <w:pPr>
+        <w:spacing w:line="240" w:lineRule="auto"/>
+        <w:contextualSpacing/>
+        <w:rPr>
+          <w:rFonts w:cstheme="minorHAnsi"/>
+        </w:rPr>
+      </w:pPr>
+      <w:r>
+        <w:rPr>
+          <w:rFonts w:cstheme="minorHAnsi"/>
+        </w:rPr>
+        <w:t>Model -&gt; DBMS: SELECT {</w:t>
+      </w:r>
+      <w:proofErr w:type="spellStart"/>
+      <w:r>
+        <w:rPr>
+          <w:rFonts w:cstheme="minorHAnsi"/>
+        </w:rPr>
+        <w:t>user_id</w:t>
       </w:r>
       <w:proofErr w:type="spellEnd"/>
       <w:r>
@@ -2755,104 +4385,217 @@
         <w:rPr>
           <w:rFonts w:cstheme="minorHAnsi"/>
         </w:rPr>
-        <w:t>question_name</w:t>
-      </w:r>
-      <w:proofErr w:type="spellEnd"/>
-      <w:r>
-        <w:rPr>
-          <w:rFonts w:cstheme="minorHAnsi"/>
-        </w:rPr>
-        <w:t xml:space="preserve">} from question </w:t>
-      </w:r>
-    </w:p>
-    <w:p>
-      <w:pPr>
-        <w:spacing w:line="240" w:lineRule="auto"/>
-        <w:contextualSpacing/>
-        <w:rPr>
-          <w:rFonts w:cstheme="minorHAnsi"/>
-        </w:rPr>
-      </w:pPr>
-      <w:r>
-        <w:rPr>
-          <w:rFonts w:cstheme="minorHAnsi"/>
-        </w:rPr>
-        <w:t xml:space="preserve">DBMS -&gt; </w:t>
+        <w:t>first_name</w:t>
+      </w:r>
+      <w:proofErr w:type="spellEnd"/>
+      <w:r>
+        <w:rPr>
+          <w:rFonts w:cstheme="minorHAnsi"/>
+        </w:rPr>
+        <w:t>}-{name}-{email}-{</w:t>
+      </w:r>
+      <w:proofErr w:type="spellStart"/>
+      <w:r>
+        <w:rPr>
+          <w:rFonts w:cstheme="minorHAnsi"/>
+        </w:rPr>
+        <w:t>validated_at</w:t>
+      </w:r>
+      <w:proofErr w:type="spellEnd"/>
+      <w:r>
+        <w:rPr>
+          <w:rFonts w:cstheme="minorHAnsi"/>
+        </w:rPr>
+        <w:t>} FROM user WHERE ...</w:t>
+      </w:r>
+    </w:p>
+    <w:p>
+      <w:pPr>
+        <w:spacing w:line="240" w:lineRule="auto"/>
+        <w:contextualSpacing/>
+        <w:rPr>
+          <w:rFonts w:cstheme="minorHAnsi"/>
+        </w:rPr>
+      </w:pPr>
+      <w:r>
+        <w:rPr>
+          <w:rFonts w:cstheme="minorHAnsi"/>
+        </w:rPr>
+        <w:t>DBMS -&gt; Model: Fetches the list of members</w:t>
+      </w:r>
+    </w:p>
+    <w:p>
+      <w:pPr>
+        <w:spacing w:line="240" w:lineRule="auto"/>
+        <w:contextualSpacing/>
+        <w:rPr>
+          <w:rFonts w:cstheme="minorHAnsi"/>
+        </w:rPr>
+      </w:pPr>
+      <w:r>
+        <w:rPr>
+          <w:rFonts w:cstheme="minorHAnsi"/>
+        </w:rPr>
+        <w:lastRenderedPageBreak/>
+        <w:t>Controller -&gt; View: Displays list of members</w:t>
+      </w:r>
+    </w:p>
+    <w:p>
+      <w:pPr>
+        <w:spacing w:line="240" w:lineRule="auto"/>
+        <w:contextualSpacing/>
+        <w:rPr>
+          <w:rFonts w:cstheme="minorHAnsi"/>
+        </w:rPr>
+      </w:pPr>
+    </w:p>
+    <w:p>
+      <w:pPr>
+        <w:spacing w:line="240" w:lineRule="auto"/>
+        <w:contextualSpacing/>
+        <w:rPr>
+          <w:rFonts w:cstheme="minorHAnsi"/>
+        </w:rPr>
+      </w:pPr>
+      <w:r>
+        <w:rPr>
+          <w:rFonts w:cstheme="minorHAnsi"/>
+        </w:rPr>
+        <w:t>== validated, invalidated and pending requests have an associated style ==</w:t>
+      </w:r>
+    </w:p>
+    <w:p>
+      <w:pPr>
+        <w:spacing w:line="240" w:lineRule="auto"/>
+        <w:contextualSpacing/>
+        <w:rPr>
+          <w:rFonts w:cstheme="minorHAnsi"/>
+        </w:rPr>
+      </w:pPr>
+      <w:r>
+        <w:rPr>
+          <w:rFonts w:cstheme="minorHAnsi"/>
+        </w:rPr>
+        <w:t>JS -&gt; Controller: GET Status (Validation) at user-{</w:t>
+      </w:r>
+      <w:proofErr w:type="spellStart"/>
+      <w:r>
+        <w:rPr>
+          <w:rFonts w:cstheme="minorHAnsi"/>
+        </w:rPr>
+        <w:t>user_id</w:t>
+      </w:r>
+      <w:proofErr w:type="spellEnd"/>
+      <w:r>
+        <w:rPr>
+          <w:rFonts w:cstheme="minorHAnsi"/>
+        </w:rPr>
+        <w:t>}</w:t>
+      </w:r>
+    </w:p>
+    <w:p>
+      <w:pPr>
+        <w:spacing w:line="240" w:lineRule="auto"/>
+        <w:contextualSpacing/>
+        <w:rPr>
+          <w:rFonts w:cstheme="minorHAnsi"/>
+        </w:rPr>
+      </w:pPr>
+      <w:r>
+        <w:rPr>
+          <w:rFonts w:cstheme="minorHAnsi"/>
+        </w:rPr>
+        <w:t>Model -&gt; DBMS: execute SELECT * FROM user WHERE ...</w:t>
+      </w:r>
+    </w:p>
+    <w:p>
+      <w:pPr>
+        <w:spacing w:line="240" w:lineRule="auto"/>
+        <w:contextualSpacing/>
+        <w:rPr>
+          <w:rFonts w:cstheme="minorHAnsi"/>
+        </w:rPr>
+      </w:pPr>
+      <w:r>
+        <w:rPr>
+          <w:rFonts w:cstheme="minorHAnsi"/>
+        </w:rPr>
+        <w:t xml:space="preserve">DBMS -&gt; Controller: show all members validated, invalidated, or </w:t>
       </w:r>
       <w:proofErr w:type="gramStart"/>
       <w:r>
         <w:rPr>
           <w:rFonts w:cstheme="minorHAnsi"/>
         </w:rPr>
-        <w:t>Model :</w:t>
+        <w:t>pending(</w:t>
       </w:r>
       <w:proofErr w:type="gramEnd"/>
       <w:r>
         <w:rPr>
           <w:rFonts w:cstheme="minorHAnsi"/>
         </w:rPr>
-        <w:t xml:space="preserve"> Fetches the list of questions</w:t>
-      </w:r>
-    </w:p>
-    <w:p>
-      <w:pPr>
-        <w:spacing w:line="240" w:lineRule="auto"/>
-        <w:contextualSpacing/>
-        <w:rPr>
-          <w:rFonts w:cstheme="minorHAnsi"/>
-        </w:rPr>
-      </w:pPr>
-      <w:r>
-        <w:rPr>
-          <w:rFonts w:cstheme="minorHAnsi"/>
-        </w:rPr>
-        <w:t xml:space="preserve">Controller -&gt; View: Displays the list of questions </w:t>
-      </w:r>
-    </w:p>
-    <w:p>
-      <w:pPr>
-        <w:spacing w:line="240" w:lineRule="auto"/>
-        <w:contextualSpacing/>
-        <w:rPr>
-          <w:rFonts w:cstheme="minorHAnsi"/>
-        </w:rPr>
-      </w:pPr>
-    </w:p>
-    <w:p>
-      <w:pPr>
-        <w:spacing w:line="240" w:lineRule="auto"/>
-        <w:contextualSpacing/>
-        <w:rPr>
-          <w:rFonts w:cstheme="minorHAnsi"/>
-        </w:rPr>
-      </w:pPr>
-      <w:r>
-        <w:rPr>
-          <w:rFonts w:cstheme="minorHAnsi"/>
-        </w:rPr>
-        <w:t>== Answers for the Question ==</w:t>
-      </w:r>
-    </w:p>
-    <w:p>
-      <w:pPr>
-        <w:spacing w:line="240" w:lineRule="auto"/>
-        <w:contextualSpacing/>
-        <w:rPr>
-          <w:rFonts w:cstheme="minorHAnsi"/>
-        </w:rPr>
-      </w:pPr>
-      <w:r>
-        <w:rPr>
-          <w:rFonts w:cstheme="minorHAnsi"/>
-        </w:rPr>
-        <w:t>View -&gt; Controller: GET all the answers-{</w:t>
-      </w:r>
-      <w:proofErr w:type="spellStart"/>
-      <w:r>
-        <w:rPr>
-          <w:rFonts w:cstheme="minorHAnsi"/>
-        </w:rPr>
-        <w:t>question_id</w:t>
+        <w:t>requires trigger to check status)</w:t>
+      </w:r>
+    </w:p>
+    <w:p>
+      <w:pPr>
+        <w:spacing w:line="240" w:lineRule="auto"/>
+        <w:contextualSpacing/>
+        <w:rPr>
+          <w:rFonts w:cstheme="minorHAnsi"/>
+        </w:rPr>
+      </w:pPr>
+      <w:r>
+        <w:rPr>
+          <w:rFonts w:cstheme="minorHAnsi"/>
+        </w:rPr>
+        <w:t>Controller -&gt; JS: list of members with Status (Validation)</w:t>
+      </w:r>
+    </w:p>
+    <w:p>
+      <w:pPr>
+        <w:spacing w:line="240" w:lineRule="auto"/>
+        <w:contextualSpacing/>
+        <w:rPr>
+          <w:rFonts w:cstheme="minorHAnsi"/>
+        </w:rPr>
+      </w:pPr>
+    </w:p>
+    <w:p>
+      <w:pPr>
+        <w:spacing w:line="240" w:lineRule="auto"/>
+        <w:contextualSpacing/>
+        <w:rPr>
+          <w:rFonts w:cstheme="minorHAnsi"/>
+        </w:rPr>
+      </w:pPr>
+      <w:r>
+        <w:rPr>
+          <w:rFonts w:cstheme="minorHAnsi"/>
+        </w:rPr>
+        <w:t>== Validate or invalidate or postpone request to join group ==</w:t>
+      </w:r>
+    </w:p>
+    <w:p>
+      <w:pPr>
+        <w:spacing w:line="240" w:lineRule="auto"/>
+        <w:contextualSpacing/>
+        <w:rPr>
+          <w:rFonts w:cstheme="minorHAnsi"/>
+        </w:rPr>
+      </w:pPr>
+      <w:r>
+        <w:rPr>
+          <w:rFonts w:cstheme="minorHAnsi"/>
+        </w:rPr>
+        <w:t>View -&gt; Controller: POST user-{</w:t>
+      </w:r>
+      <w:proofErr w:type="spellStart"/>
+      <w:r>
+        <w:rPr>
+          <w:rFonts w:cstheme="minorHAnsi"/>
+        </w:rPr>
+        <w:t>user_id</w:t>
       </w:r>
       <w:proofErr w:type="spellEnd"/>
       <w:r>
@@ -2874,14 +4617,96 @@
         <w:rPr>
           <w:rFonts w:cstheme="minorHAnsi"/>
         </w:rPr>
-        <w:t>Model -&gt; DBMS: SELECT-{</w:t>
-      </w:r>
-      <w:proofErr w:type="spellStart"/>
-      <w:r>
-        <w:rPr>
-          <w:rFonts w:cstheme="minorHAnsi"/>
-        </w:rPr>
-        <w:t>question_id</w:t>
+        <w:t>Model -&gt; DBMS: SELECT {user-id}-{</w:t>
+      </w:r>
+      <w:proofErr w:type="spellStart"/>
+      <w:r>
+        <w:rPr>
+          <w:rFonts w:cstheme="minorHAnsi"/>
+        </w:rPr>
+        <w:t>validation_at</w:t>
+      </w:r>
+      <w:proofErr w:type="spellEnd"/>
+      <w:r>
+        <w:rPr>
+          <w:rFonts w:cstheme="minorHAnsi"/>
+        </w:rPr>
+        <w:t>} FROM user WHERE ...</w:t>
+      </w:r>
+    </w:p>
+    <w:p>
+      <w:pPr>
+        <w:spacing w:line="240" w:lineRule="auto"/>
+        <w:contextualSpacing/>
+        <w:rPr>
+          <w:rFonts w:cstheme="minorHAnsi"/>
+        </w:rPr>
+      </w:pPr>
+    </w:p>
+    <w:p>
+      <w:pPr>
+        <w:spacing w:line="240" w:lineRule="auto"/>
+        <w:contextualSpacing/>
+        <w:rPr>
+          <w:rFonts w:cstheme="minorHAnsi"/>
+        </w:rPr>
+      </w:pPr>
+      <w:r>
+        <w:rPr>
+          <w:rFonts w:cstheme="minorHAnsi"/>
+        </w:rPr>
+        <w:t>== Validation recorded ==</w:t>
+      </w:r>
+    </w:p>
+    <w:p>
+      <w:pPr>
+        <w:spacing w:line="240" w:lineRule="auto"/>
+        <w:contextualSpacing/>
+        <w:rPr>
+          <w:rFonts w:cstheme="minorHAnsi"/>
+        </w:rPr>
+      </w:pPr>
+      <w:r>
+        <w:rPr>
+          <w:rFonts w:cstheme="minorHAnsi"/>
+        </w:rPr>
+        <w:t>JS -&gt; Controller: PUT user-{</w:t>
+      </w:r>
+      <w:proofErr w:type="spellStart"/>
+      <w:r>
+        <w:rPr>
+          <w:rFonts w:cstheme="minorHAnsi"/>
+        </w:rPr>
+        <w:t>validation_at</w:t>
+      </w:r>
+      <w:proofErr w:type="spellEnd"/>
+      <w:r>
+        <w:rPr>
+          <w:rFonts w:cstheme="minorHAnsi"/>
+        </w:rPr>
+        <w:t>}</w:t>
+      </w:r>
+    </w:p>
+    <w:p>
+      <w:pPr>
+        <w:spacing w:line="240" w:lineRule="auto"/>
+        <w:contextualSpacing/>
+        <w:rPr>
+          <w:rFonts w:cstheme="minorHAnsi"/>
+        </w:rPr>
+      </w:pPr>
+      <w:r>
+        <w:rPr>
+          <w:rFonts w:cstheme="minorHAnsi"/>
+        </w:rPr>
+        <w:t>Model -&gt; DBMS: UPDATE user {</w:t>
+      </w:r>
+      <w:proofErr w:type="spellStart"/>
+      <w:r>
+        <w:rPr>
+          <w:rFonts w:cstheme="minorHAnsi"/>
+        </w:rPr>
+        <w:t>user_id</w:t>
       </w:r>
       <w:proofErr w:type="spellEnd"/>
       <w:r>
@@ -2895,365 +4720,127 @@
         <w:rPr>
           <w:rFonts w:cstheme="minorHAnsi"/>
         </w:rPr>
-        <w:t>valid_answer</w:t>
-      </w:r>
-      <w:proofErr w:type="spellEnd"/>
-      <w:r>
-        <w:rPr>
-          <w:rFonts w:cstheme="minorHAnsi"/>
-        </w:rPr>
-        <w:t>} from answers</w:t>
-      </w:r>
-    </w:p>
-    <w:p>
-      <w:pPr>
-        <w:spacing w:line="240" w:lineRule="auto"/>
-        <w:contextualSpacing/>
-        <w:rPr>
-          <w:rFonts w:cstheme="minorHAnsi"/>
-        </w:rPr>
-      </w:pPr>
-      <w:r>
-        <w:rPr>
-          <w:rFonts w:cstheme="minorHAnsi"/>
-        </w:rPr>
-        <w:t xml:space="preserve">DBMS -&gt; </w:t>
-      </w:r>
-      <w:proofErr w:type="gramStart"/>
-      <w:r>
-        <w:rPr>
-          <w:rFonts w:cstheme="minorHAnsi"/>
-        </w:rPr>
-        <w:t>Model :</w:t>
-      </w:r>
-      <w:proofErr w:type="gramEnd"/>
-      <w:r>
-        <w:rPr>
-          <w:rFonts w:cstheme="minorHAnsi"/>
-        </w:rPr>
-        <w:t xml:space="preserve"> Fetches the list of valid Answers</w:t>
-      </w:r>
-    </w:p>
-    <w:p>
-      <w:pPr>
-        <w:spacing w:line="240" w:lineRule="auto"/>
-        <w:contextualSpacing/>
-        <w:rPr>
-          <w:rFonts w:cstheme="minorHAnsi"/>
-        </w:rPr>
-      </w:pPr>
-      <w:r>
-        <w:rPr>
-          <w:rFonts w:cstheme="minorHAnsi"/>
-        </w:rPr>
-        <w:t>Controller -&gt; View: Displays the list of valid answers for the question</w:t>
-      </w:r>
-    </w:p>
-    <w:p>
-      <w:pPr>
-        <w:spacing w:line="240" w:lineRule="auto"/>
-        <w:contextualSpacing/>
-        <w:rPr>
-          <w:rFonts w:cstheme="minorHAnsi"/>
-        </w:rPr>
-      </w:pPr>
-    </w:p>
-    <w:p>
-      <w:pPr>
-        <w:spacing w:line="240" w:lineRule="auto"/>
-        <w:contextualSpacing/>
-        <w:rPr>
-          <w:rFonts w:cstheme="minorHAnsi"/>
-        </w:rPr>
-      </w:pPr>
-      <w:r>
-        <w:rPr>
-          <w:rFonts w:cstheme="minorHAnsi"/>
-        </w:rPr>
-        <w:t>== Sheet and student mapping ==</w:t>
-      </w:r>
-    </w:p>
-    <w:p>
-      <w:pPr>
-        <w:spacing w:line="240" w:lineRule="auto"/>
-        <w:contextualSpacing/>
-        <w:rPr>
-          <w:rFonts w:cstheme="minorHAnsi"/>
-        </w:rPr>
-      </w:pPr>
-      <w:r>
-        <w:rPr>
-          <w:rFonts w:cstheme="minorHAnsi"/>
-        </w:rPr>
-        <w:t>View -&gt; Controller: GET sheets for the student-{</w:t>
-      </w:r>
-      <w:proofErr w:type="spellStart"/>
-      <w:r>
-        <w:rPr>
-          <w:rFonts w:cstheme="minorHAnsi"/>
-        </w:rPr>
-        <w:t>user_id</w:t>
-      </w:r>
-      <w:proofErr w:type="spellEnd"/>
-      <w:r>
-        <w:rPr>
-          <w:rFonts w:cstheme="minorHAnsi"/>
-        </w:rPr>
-        <w:t xml:space="preserve">} </w:t>
-      </w:r>
-    </w:p>
-    <w:p>
-      <w:pPr>
-        <w:spacing w:line="240" w:lineRule="auto"/>
-        <w:contextualSpacing/>
-        <w:rPr>
-          <w:rFonts w:cstheme="minorHAnsi"/>
-        </w:rPr>
-      </w:pPr>
-      <w:r>
-        <w:rPr>
-          <w:rFonts w:cstheme="minorHAnsi"/>
-        </w:rPr>
-        <w:t>Model -&gt; DBMS: SELECT-{</w:t>
-      </w:r>
-      <w:proofErr w:type="spellStart"/>
-      <w:r>
-        <w:rPr>
-          <w:rFonts w:cstheme="minorHAnsi"/>
-        </w:rPr>
-        <w:t>sheet_id</w:t>
-      </w:r>
-      <w:proofErr w:type="spellEnd"/>
-      <w:r>
-        <w:rPr>
-          <w:rFonts w:cstheme="minorHAnsi"/>
-        </w:rPr>
-        <w:t>}-{</w:t>
-      </w:r>
-      <w:proofErr w:type="spellStart"/>
-      <w:r>
-        <w:rPr>
-          <w:rFonts w:cstheme="minorHAnsi"/>
-        </w:rPr>
-        <w:t>user_id</w:t>
-      </w:r>
-      <w:proofErr w:type="spellEnd"/>
-      <w:r>
-        <w:rPr>
-          <w:rFonts w:cstheme="minorHAnsi"/>
-        </w:rPr>
-        <w:t xml:space="preserve">}-{result} from sheet where </w:t>
-      </w:r>
-      <w:proofErr w:type="spellStart"/>
-      <w:r>
-        <w:rPr>
-          <w:rFonts w:cstheme="minorHAnsi"/>
-        </w:rPr>
-        <w:t>user_id</w:t>
-      </w:r>
-      <w:proofErr w:type="spellEnd"/>
-      <w:r>
-        <w:rPr>
-          <w:rFonts w:cstheme="minorHAnsi"/>
-        </w:rPr>
-        <w:t>={</w:t>
-      </w:r>
-      <w:proofErr w:type="spellStart"/>
-      <w:r>
-        <w:rPr>
-          <w:rFonts w:cstheme="minorHAnsi"/>
-        </w:rPr>
-        <w:t>user_id</w:t>
-      </w:r>
-      <w:proofErr w:type="spellEnd"/>
-      <w:r>
-        <w:rPr>
-          <w:rFonts w:cstheme="minorHAnsi"/>
-        </w:rPr>
-        <w:t>}</w:t>
-      </w:r>
-    </w:p>
-    <w:p>
-      <w:pPr>
-        <w:spacing w:line="240" w:lineRule="auto"/>
-        <w:contextualSpacing/>
-        <w:rPr>
-          <w:rFonts w:cstheme="minorHAnsi"/>
-        </w:rPr>
-      </w:pPr>
-      <w:r>
-        <w:rPr>
-          <w:rFonts w:cstheme="minorHAnsi"/>
-        </w:rPr>
-        <w:t xml:space="preserve">DBMS -&gt; </w:t>
-      </w:r>
-      <w:proofErr w:type="gramStart"/>
-      <w:r>
-        <w:rPr>
-          <w:rFonts w:cstheme="minorHAnsi"/>
-        </w:rPr>
-        <w:t>Model :</w:t>
-      </w:r>
-      <w:proofErr w:type="gramEnd"/>
-      <w:r>
-        <w:rPr>
-          <w:rFonts w:cstheme="minorHAnsi"/>
-        </w:rPr>
-        <w:t xml:space="preserve"> Fetches the sheet with answer and results.</w:t>
-      </w:r>
-    </w:p>
-    <w:p>
-      <w:pPr>
-        <w:spacing w:line="240" w:lineRule="auto"/>
-        <w:contextualSpacing/>
-        <w:rPr>
-          <w:rFonts w:cstheme="minorHAnsi"/>
-        </w:rPr>
-      </w:pPr>
-      <w:r>
-        <w:rPr>
-          <w:rFonts w:cstheme="minorHAnsi"/>
-        </w:rPr>
-        <w:t>Controller -&gt; View: Displays the sheet with answer and results.</w:t>
-      </w:r>
-    </w:p>
-    <w:p>
-      <w:pPr>
-        <w:spacing w:line="240" w:lineRule="auto"/>
-        <w:contextualSpacing/>
-        <w:rPr>
-          <w:rFonts w:cstheme="minorHAnsi"/>
-        </w:rPr>
-      </w:pPr>
-    </w:p>
-    <w:p>
-      <w:pPr>
-        <w:spacing w:line="240" w:lineRule="auto"/>
-        <w:contextualSpacing/>
-        <w:rPr>
-          <w:rFonts w:cstheme="minorHAnsi"/>
-        </w:rPr>
-      </w:pPr>
-      <w:r>
-        <w:rPr>
-          <w:rFonts w:cstheme="minorHAnsi"/>
-        </w:rPr>
-        <w:t>== Validate or Invalidate ==</w:t>
-      </w:r>
-    </w:p>
-    <w:p>
-      <w:pPr>
-        <w:spacing w:line="240" w:lineRule="auto"/>
-        <w:contextualSpacing/>
-        <w:rPr>
-          <w:rFonts w:cstheme="minorHAnsi"/>
-        </w:rPr>
-      </w:pPr>
-      <w:r>
-        <w:rPr>
-          <w:rFonts w:cstheme="minorHAnsi"/>
-        </w:rPr>
-        <w:t>JS -&gt; Controller: PUT sheet {</w:t>
-      </w:r>
-      <w:proofErr w:type="spellStart"/>
-      <w:r>
-        <w:rPr>
-          <w:rFonts w:cstheme="minorHAnsi"/>
-        </w:rPr>
-        <w:t>sheet_id</w:t>
-      </w:r>
-      <w:proofErr w:type="spellEnd"/>
-      <w:r>
-        <w:rPr>
-          <w:rFonts w:cstheme="minorHAnsi"/>
-        </w:rPr>
-        <w:t>}-{</w:t>
-      </w:r>
-      <w:proofErr w:type="spellStart"/>
-      <w:r>
-        <w:rPr>
-          <w:rFonts w:cstheme="minorHAnsi"/>
-        </w:rPr>
-        <w:t>question_id</w:t>
-      </w:r>
-      <w:proofErr w:type="spellEnd"/>
-      <w:r>
-        <w:rPr>
-          <w:rFonts w:cstheme="minorHAnsi"/>
-        </w:rPr>
-        <w:t>}-{</w:t>
-      </w:r>
-      <w:proofErr w:type="spellStart"/>
-      <w:r>
-        <w:rPr>
-          <w:rFonts w:cstheme="minorHAnsi"/>
-        </w:rPr>
-        <w:t>valid_flag</w:t>
-      </w:r>
-      <w:proofErr w:type="spellEnd"/>
-      <w:r>
-        <w:rPr>
-          <w:rFonts w:cstheme="minorHAnsi"/>
-        </w:rPr>
-        <w:t>=SET/RESET}</w:t>
-      </w:r>
-    </w:p>
-    <w:p>
-      <w:pPr>
-        <w:spacing w:line="240" w:lineRule="auto"/>
-        <w:contextualSpacing/>
-        <w:rPr>
-          <w:rFonts w:cstheme="minorHAnsi"/>
-        </w:rPr>
-      </w:pPr>
-      <w:r>
-        <w:rPr>
-          <w:rFonts w:cstheme="minorHAnsi"/>
-        </w:rPr>
-        <w:t xml:space="preserve">Model -&gt; DBMS: UPDATE </w:t>
-      </w:r>
-      <w:proofErr w:type="spellStart"/>
-      <w:r>
-        <w:rPr>
-          <w:rFonts w:cstheme="minorHAnsi"/>
-        </w:rPr>
-        <w:t>sheet_id</w:t>
-      </w:r>
-      <w:proofErr w:type="spellEnd"/>
-      <w:r>
-        <w:rPr>
-          <w:rFonts w:cstheme="minorHAnsi"/>
-        </w:rPr>
-        <w:t xml:space="preserve">, </w:t>
-      </w:r>
-      <w:proofErr w:type="spellStart"/>
-      <w:r>
-        <w:rPr>
-          <w:rFonts w:cstheme="minorHAnsi"/>
-        </w:rPr>
-        <w:t>question_id</w:t>
-      </w:r>
-      <w:proofErr w:type="spellEnd"/>
-      <w:r>
-        <w:rPr>
-          <w:rFonts w:cstheme="minorHAnsi"/>
-        </w:rPr>
-        <w:t xml:space="preserve"> with the details and store the data</w:t>
-      </w:r>
-    </w:p>
-    <w:p>
-      <w:pPr>
-        <w:spacing w:line="240" w:lineRule="auto"/>
-        <w:contextualSpacing/>
-        <w:rPr>
-          <w:rFonts w:cstheme="minorHAnsi"/>
-        </w:rPr>
-      </w:pPr>
-      <w:r>
-        <w:rPr>
-          <w:rFonts w:cstheme="minorHAnsi"/>
-        </w:rPr>
-        <w:t>Controller -&gt; View: Returns Updated sheet</w:t>
+        <w:t>validation_at</w:t>
+      </w:r>
+      <w:proofErr w:type="spellEnd"/>
+      <w:r>
+        <w:rPr>
+          <w:rFonts w:cstheme="minorHAnsi"/>
+        </w:rPr>
+        <w:t>} with system time ...</w:t>
+      </w:r>
+    </w:p>
+    <w:p>
+      <w:pPr>
+        <w:spacing w:line="240" w:lineRule="auto"/>
+        <w:contextualSpacing/>
+        <w:rPr>
+          <w:rFonts w:cstheme="minorHAnsi"/>
+        </w:rPr>
+      </w:pPr>
+      <w:r>
+        <w:rPr>
+          <w:rFonts w:cstheme="minorHAnsi"/>
+        </w:rPr>
+        <w:t>Model -&gt; Controller: Retrieve the {</w:t>
+      </w:r>
+      <w:proofErr w:type="spellStart"/>
+      <w:r>
+        <w:rPr>
+          <w:rFonts w:cstheme="minorHAnsi"/>
+        </w:rPr>
+        <w:t>validation_at</w:t>
+      </w:r>
+      <w:proofErr w:type="spellEnd"/>
+      <w:r>
+        <w:rPr>
+          <w:rFonts w:cstheme="minorHAnsi"/>
+        </w:rPr>
+        <w:t>} show time</w:t>
+      </w:r>
+    </w:p>
+    <w:p>
+      <w:pPr>
+        <w:spacing w:line="240" w:lineRule="auto"/>
+        <w:contextualSpacing/>
+        <w:rPr>
+          <w:rFonts w:cstheme="minorHAnsi"/>
+        </w:rPr>
+      </w:pPr>
+      <w:r>
+        <w:rPr>
+          <w:rFonts w:cstheme="minorHAnsi"/>
+        </w:rPr>
+        <w:t>Controller -&gt; Browser: Showing the validated time</w:t>
+      </w:r>
+    </w:p>
+    <w:p>
+      <w:pPr>
+        <w:spacing w:line="240" w:lineRule="auto"/>
+        <w:contextualSpacing/>
+        <w:rPr>
+          <w:rFonts w:cstheme="minorHAnsi"/>
+        </w:rPr>
+      </w:pPr>
+    </w:p>
+    <w:p>
+      <w:pPr>
+        <w:spacing w:line="240" w:lineRule="auto"/>
+        <w:contextualSpacing/>
+        <w:rPr>
+          <w:rFonts w:cstheme="minorHAnsi"/>
+        </w:rPr>
+      </w:pPr>
+      <w:r>
+        <w:rPr>
+          <w:rFonts w:cstheme="minorHAnsi"/>
+        </w:rPr>
+        <w:t>== Close class ==</w:t>
+      </w:r>
+    </w:p>
+    <w:p>
+      <w:pPr>
+        <w:spacing w:line="240" w:lineRule="auto"/>
+        <w:contextualSpacing/>
+        <w:rPr>
+          <w:rFonts w:cstheme="minorHAnsi"/>
+        </w:rPr>
+      </w:pPr>
+      <w:r>
+        <w:rPr>
+          <w:rFonts w:cstheme="minorHAnsi"/>
+        </w:rPr>
+        <w:t xml:space="preserve">JS -&gt; Controller: Deleting the User </w:t>
+      </w:r>
+    </w:p>
+    <w:p>
+      <w:pPr>
+        <w:spacing w:line="240" w:lineRule="auto"/>
+        <w:contextualSpacing/>
+        <w:rPr>
+          <w:rFonts w:cstheme="minorHAnsi"/>
+        </w:rPr>
+      </w:pPr>
+      <w:r>
+        <w:rPr>
+          <w:rFonts w:cstheme="minorHAnsi"/>
+        </w:rPr>
+        <w:t>Model -&gt; DBMS: Execute query to check class is open or not</w:t>
+      </w:r>
+    </w:p>
+    <w:p>
+      <w:pPr>
+        <w:spacing w:line="240" w:lineRule="auto"/>
+        <w:contextualSpacing/>
+        <w:rPr>
+          <w:rFonts w:cstheme="minorHAnsi"/>
+        </w:rPr>
+      </w:pPr>
+      <w:r>
+        <w:rPr>
+          <w:rFonts w:cstheme="minorHAnsi"/>
+        </w:rPr>
+        <w:t>Controller -&gt; JS: Display message relatively</w:t>
       </w:r>
     </w:p>
     <w:p>
@@ -3296,6 +4883,53 @@
           <w:rFonts w:cstheme="minorHAnsi"/>
         </w:rPr>
       </w:pPr>
+      <w:r>
+        <w:rPr>
+          <w:rFonts w:cstheme="minorHAnsi"/>
+          <w:noProof/>
+        </w:rPr>
+        <w:drawing>
+          <wp:inline distT="0" distB="0" distL="0" distR="0" wp14:anchorId="444C2BBC" wp14:editId="05A7256A">
+            <wp:extent cx="6403865" cy="3878580"/>
+            <wp:effectExtent l="0" t="0" r="0" b="7620"/>
+            <wp:docPr id="7" name="Picture 7"/>
+            <wp:cNvGraphicFramePr>
+              <a:graphicFrameLocks xmlns:a="http://schemas.openxmlformats.org/drawingml/2006/main" noChangeAspect="1"/>
+            </wp:cNvGraphicFramePr>
+            <a:graphic xmlns:a="http://schemas.openxmlformats.org/drawingml/2006/main">
+              <a:graphicData uri="http://schemas.openxmlformats.org/drawingml/2006/picture">
+                <pic:pic xmlns:pic="http://schemas.openxmlformats.org/drawingml/2006/picture">
+                  <pic:nvPicPr>
+                    <pic:cNvPr id="7" name="PlantUML-6.png"/>
+                    <pic:cNvPicPr/>
+                  </pic:nvPicPr>
+                  <pic:blipFill>
+                    <a:blip r:embed="rId9">
+                      <a:extLst>
+                        <a:ext uri="{28A0092B-C50C-407E-A947-70E740481C1C}">
+                          <a14:useLocalDpi xmlns:a14="http://schemas.microsoft.com/office/drawing/2010/main" val="0"/>
+                        </a:ext>
+                      </a:extLst>
+                    </a:blip>
+                    <a:stretch>
+                      <a:fillRect/>
+                    </a:stretch>
+                  </pic:blipFill>
+                  <pic:spPr>
+                    <a:xfrm>
+                      <a:off x="0" y="0"/>
+                      <a:ext cx="6416657" cy="3886328"/>
+                    </a:xfrm>
+                    <a:prstGeom prst="rect">
+                      <a:avLst/>
+                    </a:prstGeom>
+                  </pic:spPr>
+                </pic:pic>
+              </a:graphicData>
+            </a:graphic>
+          </wp:inline>
+        </w:drawing>
+      </w:r>
       <w:bookmarkStart w:id="0" w:name="_GoBack"/>
       <w:bookmarkEnd w:id="0"/>
     </w:p>
@@ -3481,7 +5115,7 @@
     <w:lsdException w:name="Table Web 2" w:semiHidden="1" w:unhideWhenUsed="1"/>
     <w:lsdException w:name="Table Web 3" w:semiHidden="1" w:unhideWhenUsed="1"/>
     <w:lsdException w:name="Balloon Text" w:semiHidden="1" w:unhideWhenUsed="1"/>
-    <w:lsdException w:name="Table Grid" w:semiHidden="1" w:uiPriority="59" w:unhideWhenUsed="1"/>
+    <w:lsdException w:name="Table Grid" w:uiPriority="59"/>
     <w:lsdException w:name="Table Theme" w:semiHidden="1" w:unhideWhenUsed="1"/>
     <w:lsdException w:name="Placeholder Text" w:semiHidden="1"/>
     <w:lsdException w:name="No Spacing" w:uiPriority="1" w:qFormat="1"/>
@@ -3744,6 +5378,36 @@
       <w:ind w:left="720"/>
       <w:contextualSpacing/>
     </w:pPr>
+  </w:style>
+  <w:style w:type="character" w:customStyle="1" w:styleId="fontstyle01">
+    <w:name w:val="fontstyle01"/>
+    <w:basedOn w:val="DefaultParagraphFont"/>
+    <w:rsid w:val="00740603"/>
+    <w:rPr>
+      <w:rFonts w:ascii="Times-Roman" w:hAnsi="Times-Roman" w:hint="default"/>
+      <w:b w:val="0"/>
+      <w:bCs w:val="0"/>
+      <w:i w:val="0"/>
+      <w:iCs w:val="0"/>
+      <w:color w:val="000000"/>
+      <w:sz w:val="22"/>
+      <w:szCs w:val="22"/>
+    </w:rPr>
+  </w:style>
+  <w:style w:type="character" w:customStyle="1" w:styleId="fontstyle21">
+    <w:name w:val="fontstyle21"/>
+    <w:basedOn w:val="DefaultParagraphFont"/>
+    <w:rsid w:val="00740603"/>
+    <w:rPr>
+      <w:rFonts w:ascii="Times-Italic" w:hAnsi="Times-Italic" w:hint="default"/>
+      <w:b w:val="0"/>
+      <w:bCs w:val="0"/>
+      <w:i/>
+      <w:iCs/>
+      <w:color w:val="800080"/>
+      <w:sz w:val="22"/>
+      <w:szCs w:val="22"/>
+    </w:rPr>
   </w:style>
 </w:styles>
 </file>

</xml_diff>